<commit_message>
Update git url documentation references
</commit_message>
<xml_diff>
--- a/docs/How to start.docx
+++ b/docs/How to start.docx
@@ -1,6 +1,6 @@
 
 <file path=word/document.xml><?xml version="1.0" encoding="utf-8"?>
-<w:document xmlns:wpc="http://schemas.microsoft.com/office/word/2010/wordprocessingCanvas" xmlns:cx="http://schemas.microsoft.com/office/drawing/2014/chartex" xmlns:cx1="http://schemas.microsoft.com/office/drawing/2015/9/8/chartex" xmlns:cx2="http://schemas.microsoft.com/office/drawing/2015/10/21/chartex" xmlns:cx3="http://schemas.microsoft.com/office/drawing/2016/5/9/chartex" xmlns:cx4="http://schemas.microsoft.com/office/drawing/2016/5/10/chartex" xmlns:cx5="http://schemas.microsoft.com/office/drawing/2016/5/11/chartex" xmlns:cx6="http://schemas.microsoft.com/office/drawing/2016/5/12/chartex" xmlns:cx7="http://schemas.microsoft.com/office/drawing/2016/5/13/chartex" xmlns:cx8="http://schemas.microsoft.com/office/drawing/2016/5/14/chartex" xmlns:mc="http://schemas.openxmlformats.org/markup-compatibility/2006" xmlns:aink="http://schemas.microsoft.com/office/drawing/2016/ink" xmlns:am3d="http://schemas.microsoft.com/office/drawing/2017/model3d" xmlns:o="urn:schemas-microsoft-com:office:office" xmlns:oel="http://schemas.microsoft.com/office/2019/extlst" xmlns:r="http://schemas.openxmlformats.org/officeDocument/2006/relationships" xmlns:m="http://schemas.openxmlformats.org/officeDocument/2006/math" xmlns:v="urn:schemas-microsoft-com:vml" xmlns:wp14="http://schemas.microsoft.com/office/word/2010/wordprocessingDrawing" xmlns:wp="http://schemas.openxmlformats.org/drawingml/2006/wordprocessingDrawing" xmlns:w10="urn:schemas-microsoft-com:office:word" xmlns:w="http://schemas.openxmlformats.org/wordprocessingml/2006/main" xmlns:w14="http://schemas.microsoft.com/office/word/2010/wordml" xmlns:w15="http://schemas.microsoft.com/office/word/2012/wordml" xmlns:w16cex="http://schemas.microsoft.com/office/word/2018/wordml/cex" xmlns:w16cid="http://schemas.microsoft.com/office/word/2016/wordml/cid" xmlns:w16="http://schemas.microsoft.com/office/word/2018/wordml" xmlns:w16sdtdh="http://schemas.microsoft.com/office/word/2020/wordml/sdtdatahash" xmlns:w16se="http://schemas.microsoft.com/office/word/2015/wordml/symex" xmlns:wpg="http://schemas.microsoft.com/office/word/2010/wordprocessingGroup" xmlns:wpi="http://schemas.microsoft.com/office/word/2010/wordprocessingInk" xmlns:wne="http://schemas.microsoft.com/office/word/2006/wordml" xmlns:wps="http://schemas.microsoft.com/office/word/2010/wordprocessingShape" mc:Ignorable="w14 w15 w16se w16cid w16 w16cex w16sdtdh wp14">
+<w:document xmlns:wpc="http://schemas.microsoft.com/office/word/2010/wordprocessingCanvas" xmlns:cx="http://schemas.microsoft.com/office/drawing/2014/chartex" xmlns:cx1="http://schemas.microsoft.com/office/drawing/2015/9/8/chartex" xmlns:cx2="http://schemas.microsoft.com/office/drawing/2015/10/21/chartex" xmlns:cx3="http://schemas.microsoft.com/office/drawing/2016/5/9/chartex" xmlns:cx4="http://schemas.microsoft.com/office/drawing/2016/5/10/chartex" xmlns:cx5="http://schemas.microsoft.com/office/drawing/2016/5/11/chartex" xmlns:cx6="http://schemas.microsoft.com/office/drawing/2016/5/12/chartex" xmlns:cx7="http://schemas.microsoft.com/office/drawing/2016/5/13/chartex" xmlns:cx8="http://schemas.microsoft.com/office/drawing/2016/5/14/chartex" xmlns:mc="http://schemas.openxmlformats.org/markup-compatibility/2006" xmlns:aink="http://schemas.microsoft.com/office/drawing/2016/ink" xmlns:am3d="http://schemas.microsoft.com/office/drawing/2017/model3d" xmlns:o="urn:schemas-microsoft-com:office:office" xmlns:oel="http://schemas.microsoft.com/office/2019/extlst" xmlns:r="http://schemas.openxmlformats.org/officeDocument/2006/relationships" xmlns:m="http://schemas.openxmlformats.org/officeDocument/2006/math" xmlns:v="urn:schemas-microsoft-com:vml" xmlns:wp14="http://schemas.microsoft.com/office/word/2010/wordprocessingDrawing" xmlns:wp="http://schemas.openxmlformats.org/drawingml/2006/wordprocessingDrawing" xmlns:w10="urn:schemas-microsoft-com:office:word" xmlns:w="http://schemas.openxmlformats.org/wordprocessingml/2006/main" xmlns:w14="http://schemas.microsoft.com/office/word/2010/wordml" xmlns:w15="http://schemas.microsoft.com/office/word/2012/wordml" xmlns:w16cex="http://schemas.microsoft.com/office/word/2018/wordml/cex" xmlns:w16cid="http://schemas.microsoft.com/office/word/2016/wordml/cid" xmlns:w16="http://schemas.microsoft.com/office/word/2018/wordml" xmlns:w16du="http://schemas.microsoft.com/office/word/2023/wordml/word16du" xmlns:w16sdtdh="http://schemas.microsoft.com/office/word/2020/wordml/sdtdatahash" xmlns:w16se="http://schemas.microsoft.com/office/word/2015/wordml/symex" xmlns:wpg="http://schemas.microsoft.com/office/word/2010/wordprocessingGroup" xmlns:wpi="http://schemas.microsoft.com/office/word/2010/wordprocessingInk" xmlns:wne="http://schemas.microsoft.com/office/word/2006/wordml" xmlns:wps="http://schemas.microsoft.com/office/word/2010/wordprocessingShape" mc:Ignorable="w14 w15 w16se w16cid w16 w16cex w16sdtdh wp14">
   <w:body>
     <w:p>
       <w:pPr>
@@ -563,6 +563,7 @@
                 <w:i/>
               </w:rPr>
             </w:pPr>
+            <w:proofErr w:type="spellStart"/>
             <w:r>
               <w:rPr>
                 <w:rFonts w:ascii="Palatino Linotype" w:hAnsi="Palatino Linotype"/>
@@ -571,6 +572,7 @@
               </w:rPr>
               <w:t>Authors</w:t>
             </w:r>
+            <w:proofErr w:type="spellEnd"/>
           </w:p>
         </w:tc>
         <w:tc>
@@ -595,13 +597,23 @@
                 <w:i/>
               </w:rPr>
             </w:pPr>
+            <w:proofErr w:type="spellStart"/>
             <w:r>
               <w:rPr>
                 <w:rFonts w:ascii="Palatino Linotype" w:hAnsi="Palatino Linotype"/>
                 <w:b w:val="0"/>
                 <w:i/>
               </w:rPr>
-              <w:t>Purpose of the update</w:t>
+              <w:t>Purpose</w:t>
+            </w:r>
+            <w:proofErr w:type="spellEnd"/>
+            <w:r>
+              <w:rPr>
+                <w:rFonts w:ascii="Palatino Linotype" w:hAnsi="Palatino Linotype"/>
+                <w:b w:val="0"/>
+                <w:i/>
+              </w:rPr>
+              <w:t xml:space="preserve"> of the update</w:t>
             </w:r>
           </w:p>
         </w:tc>
@@ -829,8 +841,16 @@
               <w:rPr>
                 <w:rFonts w:ascii="Palatino" w:hAnsi="Palatino"/>
               </w:rPr>
-              <w:t xml:space="preserve"> for Beta Testing</w:t>
-            </w:r>
+              <w:t xml:space="preserve"> for Beta </w:t>
+            </w:r>
+            <w:proofErr w:type="spellStart"/>
+            <w:r>
+              <w:rPr>
+                <w:rFonts w:ascii="Palatino" w:hAnsi="Palatino"/>
+              </w:rPr>
+              <w:t>Testing</w:t>
+            </w:r>
+            <w:proofErr w:type="spellEnd"/>
           </w:p>
         </w:tc>
       </w:tr>
@@ -938,11 +958,19 @@
                 <w:rFonts w:ascii="Palatino" w:hAnsi="Palatino"/>
               </w:rPr>
             </w:pPr>
+            <w:proofErr w:type="spellStart"/>
             <w:r>
               <w:rPr>
                 <w:rFonts w:ascii="Palatino" w:hAnsi="Palatino"/>
               </w:rPr>
-              <w:t>Adding AWS exemple</w:t>
+              <w:t>Adding</w:t>
+            </w:r>
+            <w:proofErr w:type="spellEnd"/>
+            <w:r>
+              <w:rPr>
+                <w:rFonts w:ascii="Palatino" w:hAnsi="Palatino"/>
+              </w:rPr>
+              <w:t xml:space="preserve"> AWS exemple</w:t>
             </w:r>
           </w:p>
         </w:tc>
@@ -1047,11 +1075,150 @@
                 <w:rFonts w:ascii="Palatino" w:hAnsi="Palatino"/>
               </w:rPr>
             </w:pPr>
+            <w:proofErr w:type="spellStart"/>
             <w:r>
               <w:rPr>
                 <w:rFonts w:ascii="Palatino" w:hAnsi="Palatino"/>
               </w:rPr>
-              <w:t>Adding environment variables</w:t>
+              <w:t>Adding</w:t>
+            </w:r>
+            <w:proofErr w:type="spellEnd"/>
+            <w:r>
+              <w:rPr>
+                <w:rFonts w:ascii="Palatino" w:hAnsi="Palatino"/>
+              </w:rPr>
+              <w:t xml:space="preserve"> </w:t>
+            </w:r>
+            <w:proofErr w:type="spellStart"/>
+            <w:r>
+              <w:rPr>
+                <w:rFonts w:ascii="Palatino" w:hAnsi="Palatino"/>
+              </w:rPr>
+              <w:t>environment</w:t>
+            </w:r>
+            <w:proofErr w:type="spellEnd"/>
+            <w:r>
+              <w:rPr>
+                <w:rFonts w:ascii="Palatino" w:hAnsi="Palatino"/>
+              </w:rPr>
+              <w:t xml:space="preserve"> variables</w:t>
+            </w:r>
+          </w:p>
+        </w:tc>
+      </w:tr>
+      <w:tr>
+        <w:trPr>
+          <w:cantSplit/>
+          <w:trHeight w:val="50"/>
+          <w:jc w:val="center"/>
+        </w:trPr>
+        <w:tc>
+          <w:tcPr>
+            <w:tcW w:w="1078" w:type="dxa"/>
+            <w:tcBorders>
+              <w:top w:val="single" w:sz="4" w:space="0" w:color="auto"/>
+              <w:left w:val="single" w:sz="4" w:space="0" w:color="auto"/>
+              <w:bottom w:val="single" w:sz="4" w:space="0" w:color="auto"/>
+              <w:right w:val="single" w:sz="4" w:space="0" w:color="auto"/>
+            </w:tcBorders>
+          </w:tcPr>
+          <w:p>
+            <w:pPr>
+              <w:ind w:left="69"/>
+              <w:jc w:val="center"/>
+              <w:rPr>
+                <w:rFonts w:ascii="Palatino" w:hAnsi="Palatino"/>
+              </w:rPr>
+            </w:pPr>
+            <w:r>
+              <w:rPr>
+                <w:rFonts w:ascii="Palatino" w:hAnsi="Palatino"/>
+              </w:rPr>
+              <w:t>5.0</w:t>
+            </w:r>
+          </w:p>
+        </w:tc>
+        <w:tc>
+          <w:tcPr>
+            <w:tcW w:w="1559" w:type="dxa"/>
+            <w:tcBorders>
+              <w:top w:val="single" w:sz="4" w:space="0" w:color="auto"/>
+              <w:left w:val="single" w:sz="4" w:space="0" w:color="auto"/>
+              <w:bottom w:val="single" w:sz="4" w:space="0" w:color="auto"/>
+              <w:right w:val="single" w:sz="4" w:space="0" w:color="auto"/>
+            </w:tcBorders>
+          </w:tcPr>
+          <w:p>
+            <w:pPr>
+              <w:ind w:left="72"/>
+              <w:jc w:val="center"/>
+              <w:rPr>
+                <w:rFonts w:ascii="Palatino" w:hAnsi="Palatino"/>
+              </w:rPr>
+            </w:pPr>
+            <w:r>
+              <w:rPr>
+                <w:rFonts w:ascii="Palatino" w:hAnsi="Palatino"/>
+              </w:rPr>
+              <w:t>18/05/2023</w:t>
+            </w:r>
+          </w:p>
+        </w:tc>
+        <w:tc>
+          <w:tcPr>
+            <w:tcW w:w="2524" w:type="dxa"/>
+            <w:tcBorders>
+              <w:top w:val="single" w:sz="4" w:space="0" w:color="auto"/>
+              <w:left w:val="single" w:sz="4" w:space="0" w:color="auto"/>
+              <w:bottom w:val="single" w:sz="4" w:space="0" w:color="auto"/>
+              <w:right w:val="single" w:sz="4" w:space="0" w:color="auto"/>
+            </w:tcBorders>
+          </w:tcPr>
+          <w:p>
+            <w:pPr>
+              <w:ind w:left="72"/>
+              <w:jc w:val="left"/>
+              <w:rPr>
+                <w:rFonts w:ascii="Palatino" w:hAnsi="Palatino"/>
+              </w:rPr>
+            </w:pPr>
+            <w:r>
+              <w:rPr>
+                <w:rFonts w:ascii="Palatino" w:hAnsi="Palatino"/>
+              </w:rPr>
+              <w:t>Quentin WENZINGER</w:t>
+            </w:r>
+          </w:p>
+        </w:tc>
+        <w:tc>
+          <w:tcPr>
+            <w:tcW w:w="4590" w:type="dxa"/>
+            <w:tcBorders>
+              <w:top w:val="single" w:sz="4" w:space="0" w:color="auto"/>
+              <w:left w:val="single" w:sz="4" w:space="0" w:color="auto"/>
+              <w:bottom w:val="single" w:sz="4" w:space="0" w:color="auto"/>
+              <w:right w:val="single" w:sz="4" w:space="0" w:color="auto"/>
+            </w:tcBorders>
+          </w:tcPr>
+          <w:p>
+            <w:pPr>
+              <w:rPr>
+                <w:rFonts w:ascii="Palatino" w:hAnsi="Palatino"/>
+              </w:rPr>
+            </w:pPr>
+            <w:proofErr w:type="spellStart"/>
+            <w:r>
+              <w:rPr>
+                <w:rFonts w:ascii="Palatino" w:hAnsi="Palatino"/>
+              </w:rPr>
+              <w:t>Updating</w:t>
+            </w:r>
+            <w:proofErr w:type="spellEnd"/>
+            <w:r>
+              <w:rPr>
+                <w:rFonts w:ascii="Palatino" w:hAnsi="Palatino"/>
+              </w:rPr>
+              <w:t xml:space="preserve"> git source url</w:t>
             </w:r>
           </w:p>
         </w:tc>
@@ -1111,8 +1278,16 @@
               <w:rPr>
                 <w:rFonts w:ascii="Palatino Linotype" w:hAnsi="Palatino Linotype"/>
               </w:rPr>
-              <w:t>Mailing list</w:t>
-            </w:r>
+              <w:t xml:space="preserve">Mailing </w:t>
+            </w:r>
+            <w:proofErr w:type="spellStart"/>
+            <w:r>
+              <w:rPr>
+                <w:rFonts w:ascii="Palatino Linotype" w:hAnsi="Palatino Linotype"/>
+              </w:rPr>
+              <w:t>list</w:t>
+            </w:r>
+            <w:proofErr w:type="spellEnd"/>
           </w:p>
         </w:tc>
       </w:tr>
@@ -1189,8 +1364,16 @@
               <w:rPr>
                 <w:rFonts w:ascii="Palatino Linotype" w:hAnsi="Palatino Linotype"/>
               </w:rPr>
-              <w:t>Radioplayer WorldWide</w:t>
-            </w:r>
+              <w:t xml:space="preserve">Radioplayer </w:t>
+            </w:r>
+            <w:proofErr w:type="spellStart"/>
+            <w:r>
+              <w:rPr>
+                <w:rFonts w:ascii="Palatino Linotype" w:hAnsi="Palatino Linotype"/>
+              </w:rPr>
+              <w:t>WorldWide</w:t>
+            </w:r>
+            <w:proofErr w:type="spellEnd"/>
           </w:p>
         </w:tc>
         <w:tc>
@@ -1240,8 +1423,17 @@
                 <w:rFonts w:ascii="Palatino" w:hAnsi="Palatino"/>
                 <w:lang w:val="en-GB"/>
               </w:rPr>
-              <w:t>Yann Legarson</w:t>
-            </w:r>
+              <w:t xml:space="preserve">Yann </w:t>
+            </w:r>
+            <w:proofErr w:type="spellStart"/>
+            <w:r>
+              <w:rPr>
+                <w:rFonts w:ascii="Palatino" w:hAnsi="Palatino"/>
+                <w:lang w:val="en-GB"/>
+              </w:rPr>
+              <w:t>Legarson</w:t>
+            </w:r>
+            <w:proofErr w:type="spellEnd"/>
           </w:p>
         </w:tc>
         <w:tc>
@@ -1721,8 +1913,17 @@
                 <w:rFonts w:ascii="Palatino" w:hAnsi="Palatino"/>
                 <w:lang w:val="en-GB"/>
               </w:rPr>
-              <w:t>Lawrence Galkoff</w:t>
-            </w:r>
+              <w:t xml:space="preserve">Lawrence </w:t>
+            </w:r>
+            <w:proofErr w:type="spellStart"/>
+            <w:r>
+              <w:rPr>
+                <w:rFonts w:ascii="Palatino" w:hAnsi="Palatino"/>
+                <w:lang w:val="en-GB"/>
+              </w:rPr>
+              <w:t>Galkoff</w:t>
+            </w:r>
+            <w:proofErr w:type="spellEnd"/>
           </w:p>
         </w:tc>
         <w:tc>
@@ -3179,11 +3380,13 @@
         </w:numPr>
       </w:pPr>
       <w:bookmarkStart w:id="0" w:name="_Toc93944149"/>
+      <w:proofErr w:type="spellStart"/>
       <w:r>
         <w:lastRenderedPageBreak/>
         <w:t>Prerequisites</w:t>
       </w:r>
       <w:bookmarkEnd w:id="0"/>
+      <w:proofErr w:type="spellEnd"/>
     </w:p>
     <w:p>
       <w:pPr>
@@ -3232,21 +3435,23 @@
         </w:rPr>
         <w:t xml:space="preserve">Command Line Tool – </w:t>
       </w:r>
+      <w:proofErr w:type="gramStart"/>
       <w:r>
         <w:rPr>
           <w:i/>
           <w:iCs/>
           <w:lang w:val="en-US"/>
         </w:rPr>
-        <w:t xml:space="preserve">e.g. </w:t>
-      </w:r>
+        <w:t>e.g.</w:t>
+      </w:r>
+      <w:proofErr w:type="gramEnd"/>
       <w:r>
         <w:rPr>
           <w:i/>
           <w:iCs/>
           <w:lang w:val="en-US"/>
         </w:rPr>
-        <w:t>Windows Power</w:t>
+        <w:t xml:space="preserve"> </w:t>
       </w:r>
       <w:r>
         <w:rPr>
@@ -3254,45 +3459,7 @@
           <w:iCs/>
           <w:lang w:val="en-US"/>
         </w:rPr>
-        <w:t xml:space="preserve"> Shell, etc.</w:t>
-      </w:r>
-    </w:p>
-    <w:p>
-      <w:pPr>
-        <w:ind w:left="360"/>
-        <w:rPr>
-          <w:lang w:val="en-US"/>
-        </w:rPr>
-      </w:pPr>
-      <w:r>
-        <w:rPr>
-          <w:lang w:val="en-US"/>
-        </w:rPr>
-        <w:t xml:space="preserve">API </w:t>
-      </w:r>
-      <w:r>
-        <w:rPr>
-          <w:lang w:val="en-US"/>
-        </w:rPr>
-        <w:t>T</w:t>
-      </w:r>
-      <w:r>
-        <w:rPr>
-          <w:lang w:val="en-US"/>
-        </w:rPr>
-        <w:t xml:space="preserve">esting </w:t>
-      </w:r>
-      <w:r>
-        <w:rPr>
-          <w:lang w:val="en-US"/>
-        </w:rPr>
-        <w:t>Tool</w:t>
-      </w:r>
-      <w:r>
-        <w:rPr>
-          <w:lang w:val="en-US"/>
-        </w:rPr>
-        <w:t xml:space="preserve"> – </w:t>
+        <w:t>Windows Power</w:t>
       </w:r>
       <w:r>
         <w:rPr>
@@ -3300,6 +3467,52 @@
           <w:iCs/>
           <w:lang w:val="en-US"/>
         </w:rPr>
+        <w:t xml:space="preserve"> Shell, etc.</w:t>
+      </w:r>
+    </w:p>
+    <w:p>
+      <w:pPr>
+        <w:ind w:left="360"/>
+        <w:rPr>
+          <w:lang w:val="en-US"/>
+        </w:rPr>
+      </w:pPr>
+      <w:r>
+        <w:rPr>
+          <w:lang w:val="en-US"/>
+        </w:rPr>
+        <w:t xml:space="preserve">API </w:t>
+      </w:r>
+      <w:r>
+        <w:rPr>
+          <w:lang w:val="en-US"/>
+        </w:rPr>
+        <w:t>T</w:t>
+      </w:r>
+      <w:r>
+        <w:rPr>
+          <w:lang w:val="en-US"/>
+        </w:rPr>
+        <w:t xml:space="preserve">esting </w:t>
+      </w:r>
+      <w:r>
+        <w:rPr>
+          <w:lang w:val="en-US"/>
+        </w:rPr>
+        <w:t>Tool</w:t>
+      </w:r>
+      <w:r>
+        <w:rPr>
+          <w:lang w:val="en-US"/>
+        </w:rPr>
+        <w:t xml:space="preserve"> – </w:t>
+      </w:r>
+      <w:r>
+        <w:rPr>
+          <w:i/>
+          <w:iCs/>
+          <w:lang w:val="en-US"/>
+        </w:rPr>
         <w:t>SoapUI, Postman, etc.</w:t>
       </w:r>
     </w:p>
@@ -3332,8 +3545,16 @@
         <w:rPr>
           <w:lang w:val="en-US"/>
         </w:rPr>
-        <w:t xml:space="preserve"> bit) – e.g.</w:t>
-      </w:r>
+        <w:t xml:space="preserve"> bit) – </w:t>
+      </w:r>
+      <w:proofErr w:type="gramStart"/>
+      <w:r>
+        <w:rPr>
+          <w:lang w:val="en-US"/>
+        </w:rPr>
+        <w:t>e.g.</w:t>
+      </w:r>
+      <w:proofErr w:type="gramEnd"/>
       <w:r>
         <w:rPr>
           <w:lang w:val="en-US"/>
@@ -3394,9 +3615,14 @@
         <w:t xml:space="preserve">Download </w:t>
       </w:r>
       <w:r>
-        <w:t>Middleware gitlab</w:t>
+        <w:t xml:space="preserve">Middleware </w:t>
+      </w:r>
+      <w:proofErr w:type="spellStart"/>
+      <w:r>
+        <w:t>gitlab</w:t>
       </w:r>
       <w:bookmarkEnd w:id="1"/>
+      <w:proofErr w:type="spellEnd"/>
     </w:p>
     <w:p>
       <w:pPr>
@@ -3409,8 +3635,44 @@
         <w:rPr>
           <w:lang w:val="en-US"/>
         </w:rPr>
-        <w:t>Using Windows Powershell or another SW tool of your choice navigate to the preferred project folder/directory e.g. cd projectfolder</w:t>
-      </w:r>
+        <w:t xml:space="preserve">Using Windows </w:t>
+      </w:r>
+      <w:proofErr w:type="spellStart"/>
+      <w:r>
+        <w:rPr>
+          <w:lang w:val="en-US"/>
+        </w:rPr>
+        <w:t>Powershell</w:t>
+      </w:r>
+      <w:proofErr w:type="spellEnd"/>
+      <w:r>
+        <w:rPr>
+          <w:lang w:val="en-US"/>
+        </w:rPr>
+        <w:t xml:space="preserve"> or another SW tool of your choice navigate to the preferred project folder/directory </w:t>
+      </w:r>
+      <w:proofErr w:type="gramStart"/>
+      <w:r>
+        <w:rPr>
+          <w:lang w:val="en-US"/>
+        </w:rPr>
+        <w:t>e.g.</w:t>
+      </w:r>
+      <w:proofErr w:type="gramEnd"/>
+      <w:r>
+        <w:rPr>
+          <w:lang w:val="en-US"/>
+        </w:rPr>
+        <w:t xml:space="preserve"> cd </w:t>
+      </w:r>
+      <w:proofErr w:type="spellStart"/>
+      <w:r>
+        <w:rPr>
+          <w:lang w:val="en-US"/>
+        </w:rPr>
+        <w:t>projectfolder</w:t>
+      </w:r>
+      <w:proofErr w:type="spellEnd"/>
     </w:p>
     <w:p>
       <w:pPr>
@@ -3431,7 +3693,21 @@
         <w:rPr>
           <w:lang w:val="en-US"/>
         </w:rPr>
-        <w:t xml:space="preserve">Cloning by git command : </w:t>
+        <w:t xml:space="preserve">Cloning by git </w:t>
+      </w:r>
+      <w:proofErr w:type="gramStart"/>
+      <w:r>
+        <w:rPr>
+          <w:lang w:val="en-US"/>
+        </w:rPr>
+        <w:t>command :</w:t>
+      </w:r>
+      <w:proofErr w:type="gramEnd"/>
+      <w:r>
+        <w:rPr>
+          <w:lang w:val="en-US"/>
+        </w:rPr>
+        <w:t xml:space="preserve"> </w:t>
       </w:r>
     </w:p>
     <w:p>
@@ -3445,8 +3721,17 @@
         <w:rPr>
           <w:lang w:val="en-US"/>
         </w:rPr>
-        <w:t>git clone https://gitlab.com/radioplayer.rnd-projects/wrapi-example-middleware.git</w:t>
-      </w:r>
+        <w:t xml:space="preserve">git clone </w:t>
+      </w:r>
+      <w:hyperlink r:id="rId9" w:history="1">
+        <w:r>
+          <w:rPr>
+            <w:rStyle w:val="Lienhypertexte"/>
+            <w:lang w:val="en-US"/>
+          </w:rPr>
+          <w:t>https://github.com/Radioplayer/wrapi-middleware-nodejs.git</w:t>
+        </w:r>
+      </w:hyperlink>
     </w:p>
     <w:p>
       <w:pPr>
@@ -3465,10 +3750,10 @@
           <w:noProof/>
         </w:rPr>
         <w:drawing>
-          <wp:inline distT="0" distB="0" distL="0" distR="0" wp14:anchorId="1CF4862D" wp14:editId="2A62B3DE">
-            <wp:extent cx="5760720" cy="1096010"/>
+          <wp:inline distT="0" distB="0" distL="0" distR="0" wp14:anchorId="1CF4862D" wp14:editId="21726470">
+            <wp:extent cx="4938701" cy="1096010"/>
             <wp:effectExtent l="0" t="0" r="0" b="8890"/>
-            <wp:docPr id="9" name="Image 8" descr="Text&#10;&#10;Description automatically generated">
+            <wp:docPr id="9" name="Image 8">
               <a:extLst xmlns:a="http://schemas.openxmlformats.org/drawingml/2006/main">
                 <a:ext uri="{FF2B5EF4-FFF2-40B4-BE49-F238E27FC236}">
                   <a16:creationId xmlns:a16="http://schemas.microsoft.com/office/drawing/2014/main" id="{48D87F9B-292D-4F60-8099-2962301342A4}"/>
@@ -3482,7 +3767,7 @@
               <a:graphicData uri="http://schemas.openxmlformats.org/drawingml/2006/picture">
                 <pic:pic xmlns:pic="http://schemas.openxmlformats.org/drawingml/2006/picture">
                   <pic:nvPicPr>
-                    <pic:cNvPr id="9" name="Image 8" descr="Text&#10;&#10;Description automatically generated">
+                    <pic:cNvPr id="9" name="Image 8">
                       <a:extLst>
                         <a:ext uri="{FF2B5EF4-FFF2-40B4-BE49-F238E27FC236}">
                           <a16:creationId xmlns:a16="http://schemas.microsoft.com/office/drawing/2014/main" id="{48D87F9B-292D-4F60-8099-2962301342A4}"/>
@@ -3494,7 +3779,13 @@
                     </pic:cNvPicPr>
                   </pic:nvPicPr>
                   <pic:blipFill>
-                    <a:blip r:embed="rId9"/>
+                    <a:blip r:embed="rId10">
+                      <a:extLst>
+                        <a:ext uri="{28A0092B-C50C-407E-A947-70E740481C1C}">
+                          <a14:useLocalDpi xmlns:a14="http://schemas.microsoft.com/office/drawing/2010/main" val="0"/>
+                        </a:ext>
+                      </a:extLst>
+                    </a:blip>
                     <a:stretch>
                       <a:fillRect/>
                     </a:stretch>
@@ -3502,7 +3793,7 @@
                   <pic:spPr>
                     <a:xfrm>
                       <a:off x="0" y="0"/>
-                      <a:ext cx="5760720" cy="1096010"/>
+                      <a:ext cx="4938701" cy="1096010"/>
                     </a:xfrm>
                     <a:prstGeom prst="rect">
                       <a:avLst/>
@@ -3549,10 +3840,10 @@
           <w:noProof/>
         </w:rPr>
         <w:drawing>
-          <wp:inline distT="0" distB="0" distL="0" distR="0" wp14:anchorId="2AA37AF0" wp14:editId="5CB020B4">
-            <wp:extent cx="3386247" cy="1517457"/>
-            <wp:effectExtent l="0" t="0" r="5080" b="6985"/>
-            <wp:docPr id="11" name="Image 10" descr="Graphical user interface, application&#10;&#10;Description automatically generated">
+          <wp:inline distT="0" distB="0" distL="0" distR="0" wp14:anchorId="2AA37AF0" wp14:editId="3084952A">
+            <wp:extent cx="3086100" cy="3217260"/>
+            <wp:effectExtent l="0" t="0" r="0" b="2540"/>
+            <wp:docPr id="11" name="Image 10">
               <a:extLst xmlns:a="http://schemas.openxmlformats.org/drawingml/2006/main">
                 <a:ext uri="{FF2B5EF4-FFF2-40B4-BE49-F238E27FC236}">
                   <a16:creationId xmlns:a16="http://schemas.microsoft.com/office/drawing/2014/main" id="{9031A1EF-3EEE-4B3E-871B-1F765BCA304D}"/>
@@ -3566,7 +3857,7 @@
               <a:graphicData uri="http://schemas.openxmlformats.org/drawingml/2006/picture">
                 <pic:pic xmlns:pic="http://schemas.openxmlformats.org/drawingml/2006/picture">
                   <pic:nvPicPr>
-                    <pic:cNvPr id="11" name="Image 10" descr="Graphical user interface, application&#10;&#10;Description automatically generated">
+                    <pic:cNvPr id="11" name="Image 10">
                       <a:extLst>
                         <a:ext uri="{FF2B5EF4-FFF2-40B4-BE49-F238E27FC236}">
                           <a16:creationId xmlns:a16="http://schemas.microsoft.com/office/drawing/2014/main" id="{9031A1EF-3EEE-4B3E-871B-1F765BCA304D}"/>
@@ -3578,7 +3869,13 @@
                     </pic:cNvPicPr>
                   </pic:nvPicPr>
                   <pic:blipFill>
-                    <a:blip r:embed="rId10"/>
+                    <a:blip r:embed="rId11">
+                      <a:extLst>
+                        <a:ext uri="{28A0092B-C50C-407E-A947-70E740481C1C}">
+                          <a14:useLocalDpi xmlns:a14="http://schemas.microsoft.com/office/drawing/2010/main" val="0"/>
+                        </a:ext>
+                      </a:extLst>
+                    </a:blip>
                     <a:stretch>
                       <a:fillRect/>
                     </a:stretch>
@@ -3586,7 +3883,7 @@
                   <pic:spPr>
                     <a:xfrm>
                       <a:off x="0" y="0"/>
-                      <a:ext cx="3386247" cy="1517457"/>
+                      <a:ext cx="3098589" cy="3230279"/>
                     </a:xfrm>
                     <a:prstGeom prst="rect">
                       <a:avLst/>
@@ -3612,6 +3909,7 @@
       <w:r>
         <w:t xml:space="preserve">Install </w:t>
       </w:r>
+      <w:proofErr w:type="spellStart"/>
       <w:r>
         <w:t>D</w:t>
       </w:r>
@@ -3625,6 +3923,7 @@
         <w:t>ncies</w:t>
       </w:r>
       <w:bookmarkEnd w:id="2"/>
+      <w:proofErr w:type="spellEnd"/>
     </w:p>
     <w:p>
       <w:pPr>
@@ -3679,13 +3978,32 @@
           <w:lang w:val="en-US"/>
         </w:rPr>
       </w:pPr>
+      <w:proofErr w:type="spellStart"/>
       <w:r>
         <w:rPr>
           <w:color w:val="808080" w:themeColor="background1" w:themeShade="80"/>
           <w:lang w:val="en-US"/>
         </w:rPr>
-        <w:t>npm install</w:t>
-      </w:r>
+        <w:lastRenderedPageBreak/>
+        <w:t>npm</w:t>
+      </w:r>
+      <w:proofErr w:type="spellEnd"/>
+      <w:r>
+        <w:rPr>
+          <w:color w:val="808080" w:themeColor="background1" w:themeShade="80"/>
+          <w:lang w:val="en-US"/>
+        </w:rPr>
+        <w:t xml:space="preserve"> </w:t>
+      </w:r>
+      <w:proofErr w:type="gramStart"/>
+      <w:r>
+        <w:rPr>
+          <w:color w:val="808080" w:themeColor="background1" w:themeShade="80"/>
+          <w:lang w:val="en-US"/>
+        </w:rPr>
+        <w:t>install</w:t>
+      </w:r>
+      <w:proofErr w:type="gramEnd"/>
     </w:p>
     <w:p>
       <w:pPr>
@@ -3706,10 +4024,10 @@
           <w:noProof/>
         </w:rPr>
         <w:drawing>
-          <wp:inline distT="0" distB="0" distL="0" distR="0" wp14:anchorId="02B447B4" wp14:editId="592F8919">
-            <wp:extent cx="3353268" cy="1009791"/>
-            <wp:effectExtent l="0" t="0" r="0" b="0"/>
-            <wp:docPr id="1" name="Image 1" descr="Une image contenant texte&#10;&#10;Description générée automatiquement"/>
+          <wp:inline distT="0" distB="0" distL="0" distR="0" wp14:anchorId="02B447B4" wp14:editId="182D8DEE">
+            <wp:extent cx="3353268" cy="981444"/>
+            <wp:effectExtent l="0" t="0" r="0" b="9525"/>
+            <wp:docPr id="1" name="Image 1"/>
             <wp:cNvGraphicFramePr>
               <a:graphicFrameLocks xmlns:a="http://schemas.openxmlformats.org/drawingml/2006/main" noChangeAspect="1"/>
             </wp:cNvGraphicFramePr>
@@ -3717,11 +4035,17 @@
               <a:graphicData uri="http://schemas.openxmlformats.org/drawingml/2006/picture">
                 <pic:pic xmlns:pic="http://schemas.openxmlformats.org/drawingml/2006/picture">
                   <pic:nvPicPr>
-                    <pic:cNvPr id="1" name="Image 1" descr="Une image contenant texte&#10;&#10;Description générée automatiquement"/>
+                    <pic:cNvPr id="1" name="Image 1"/>
                     <pic:cNvPicPr/>
                   </pic:nvPicPr>
                   <pic:blipFill>
-                    <a:blip r:embed="rId11"/>
+                    <a:blip r:embed="rId12">
+                      <a:extLst>
+                        <a:ext uri="{28A0092B-C50C-407E-A947-70E740481C1C}">
+                          <a14:useLocalDpi xmlns:a14="http://schemas.microsoft.com/office/drawing/2010/main" val="0"/>
+                        </a:ext>
+                      </a:extLst>
+                    </a:blip>
                     <a:stretch>
                       <a:fillRect/>
                     </a:stretch>
@@ -3729,7 +4053,7 @@
                   <pic:spPr>
                     <a:xfrm>
                       <a:off x="0" y="0"/>
-                      <a:ext cx="3353268" cy="1009791"/>
+                      <a:ext cx="3353268" cy="981444"/>
                     </a:xfrm>
                     <a:prstGeom prst="rect">
                       <a:avLst/>
@@ -3759,7 +4083,6 @@
         <w:rPr>
           <w:lang w:val="en-US"/>
         </w:rPr>
-        <w:lastRenderedPageBreak/>
         <w:t>HTTPS private key and c</w:t>
       </w:r>
       <w:r>
@@ -3821,9 +4144,14 @@
       </w:pPr>
       <w:bookmarkStart w:id="4" w:name="_Toc93944153"/>
       <w:r>
-        <w:t>HTTPS_PRIVATE_KEY=privkey</w:t>
+        <w:t>HTTPS_PRIVATE_KEY=</w:t>
+      </w:r>
+      <w:proofErr w:type="spellStart"/>
+      <w:r>
+        <w:t>privkey</w:t>
       </w:r>
       <w:bookmarkEnd w:id="4"/>
+      <w:proofErr w:type="spellEnd"/>
     </w:p>
     <w:p>
       <w:pPr>
@@ -3836,8 +4164,72 @@
         <w:rPr>
           <w:lang w:val="en-US"/>
         </w:rPr>
-        <w:t>This file can be created using Win64 OpenSSL Command Prompt or another tool using the command - openssl req -newkey rsa:2048 -new -nodes -x509 -days 3650 -keyout key.pem -out cert.pem</w:t>
-      </w:r>
+        <w:t xml:space="preserve">This file can be created using Win64 OpenSSL Command Prompt or another tool using the command - </w:t>
+      </w:r>
+      <w:proofErr w:type="spellStart"/>
+      <w:r>
+        <w:rPr>
+          <w:lang w:val="en-US"/>
+        </w:rPr>
+        <w:t>openssl</w:t>
+      </w:r>
+      <w:proofErr w:type="spellEnd"/>
+      <w:r>
+        <w:rPr>
+          <w:lang w:val="en-US"/>
+        </w:rPr>
+        <w:t xml:space="preserve"> req -</w:t>
+      </w:r>
+      <w:proofErr w:type="spellStart"/>
+      <w:r>
+        <w:rPr>
+          <w:lang w:val="en-US"/>
+        </w:rPr>
+        <w:t>newkey</w:t>
+      </w:r>
+      <w:proofErr w:type="spellEnd"/>
+      <w:r>
+        <w:rPr>
+          <w:lang w:val="en-US"/>
+        </w:rPr>
+        <w:t xml:space="preserve"> rsa:2048 -new -nodes -x509 -days 3650 -</w:t>
+      </w:r>
+      <w:proofErr w:type="spellStart"/>
+      <w:r>
+        <w:rPr>
+          <w:lang w:val="en-US"/>
+        </w:rPr>
+        <w:t>keyout</w:t>
+      </w:r>
+      <w:proofErr w:type="spellEnd"/>
+      <w:r>
+        <w:rPr>
+          <w:lang w:val="en-US"/>
+        </w:rPr>
+        <w:t xml:space="preserve"> </w:t>
+      </w:r>
+      <w:proofErr w:type="spellStart"/>
+      <w:r>
+        <w:rPr>
+          <w:lang w:val="en-US"/>
+        </w:rPr>
+        <w:t>key.pem</w:t>
+      </w:r>
+      <w:proofErr w:type="spellEnd"/>
+      <w:r>
+        <w:rPr>
+          <w:lang w:val="en-US"/>
+        </w:rPr>
+        <w:t xml:space="preserve"> -out </w:t>
+      </w:r>
+      <w:proofErr w:type="spellStart"/>
+      <w:r>
+        <w:rPr>
+          <w:lang w:val="en-US"/>
+        </w:rPr>
+        <w:t>cert.pem</w:t>
+      </w:r>
+      <w:proofErr w:type="spellEnd"/>
     </w:p>
     <w:p>
       <w:pPr>
@@ -3854,33 +4246,59 @@
         </w:rPr>
         <w:t xml:space="preserve">Once generated, put this file in the middleware root folder </w:t>
       </w:r>
+      <w:proofErr w:type="spellStart"/>
       <w:r>
         <w:rPr>
           <w:i/>
           <w:iCs/>
           <w:lang w:val="en-US"/>
         </w:rPr>
-        <w:t>wrapi-example-middleware.</w:t>
-      </w:r>
-    </w:p>
-    <w:p>
-      <w:pPr>
-        <w:ind w:left="708"/>
-      </w:pPr>
-      <w:r>
-        <w:rPr>
-          <w:lang w:val="en-US"/>
-        </w:rPr>
-        <w:t xml:space="preserve">Note – You may need to rename this file to match with the .env variable name </w:t>
-      </w:r>
+        <w:t>wrapi</w:t>
+      </w:r>
+      <w:proofErr w:type="spellEnd"/>
       <w:r>
         <w:rPr>
           <w:i/>
           <w:iCs/>
           <w:lang w:val="en-US"/>
         </w:rPr>
+        <w:t>-example-middleware.</w:t>
+      </w:r>
+    </w:p>
+    <w:p>
+      <w:pPr>
+        <w:ind w:left="708"/>
+      </w:pPr>
+      <w:r>
+        <w:rPr>
+          <w:lang w:val="en-US"/>
+        </w:rPr>
+        <w:t xml:space="preserve">Note – You may need to rename this file to match with </w:t>
+      </w:r>
+      <w:proofErr w:type="gramStart"/>
+      <w:r>
+        <w:rPr>
+          <w:lang w:val="en-US"/>
+        </w:rPr>
+        <w:t>the .env</w:t>
+      </w:r>
+      <w:proofErr w:type="gramEnd"/>
+      <w:r>
+        <w:rPr>
+          <w:lang w:val="en-US"/>
+        </w:rPr>
+        <w:t xml:space="preserve"> variable name </w:t>
+      </w:r>
+      <w:proofErr w:type="spellStart"/>
+      <w:r>
+        <w:rPr>
+          <w:i/>
+          <w:iCs/>
+          <w:lang w:val="en-US"/>
+        </w:rPr>
         <w:t>privkey</w:t>
       </w:r>
+      <w:proofErr w:type="spellEnd"/>
       <w:r>
         <w:rPr>
           <w:lang w:val="en-US"/>
@@ -3906,7 +4324,15 @@
         <w:t xml:space="preserve">. </w:t>
       </w:r>
       <w:r>
-        <w:t>Middleware Environment Settings)</w:t>
+        <w:t xml:space="preserve">Middleware </w:t>
+      </w:r>
+      <w:proofErr w:type="spellStart"/>
+      <w:r>
+        <w:t>Environment</w:t>
+      </w:r>
+      <w:proofErr w:type="spellEnd"/>
+      <w:r>
+        <w:t xml:space="preserve"> Settings)</w:t>
       </w:r>
       <w:r>
         <w:t>.</w:t>
@@ -3938,8 +4364,72 @@
         <w:rPr>
           <w:lang w:val="en-US"/>
         </w:rPr>
-        <w:t>This file can be created using Win64 OpenSSL Command Prompt or another tool using the command - openssl req -newkey rsa:2048 -new -nodes -x509 -days 3650 -keyout key.pem -out cert.pem</w:t>
-      </w:r>
+        <w:t xml:space="preserve">This file can be created using Win64 OpenSSL Command Prompt or another tool using the command - </w:t>
+      </w:r>
+      <w:proofErr w:type="spellStart"/>
+      <w:r>
+        <w:rPr>
+          <w:lang w:val="en-US"/>
+        </w:rPr>
+        <w:t>openssl</w:t>
+      </w:r>
+      <w:proofErr w:type="spellEnd"/>
+      <w:r>
+        <w:rPr>
+          <w:lang w:val="en-US"/>
+        </w:rPr>
+        <w:t xml:space="preserve"> req -</w:t>
+      </w:r>
+      <w:proofErr w:type="spellStart"/>
+      <w:r>
+        <w:rPr>
+          <w:lang w:val="en-US"/>
+        </w:rPr>
+        <w:t>newkey</w:t>
+      </w:r>
+      <w:proofErr w:type="spellEnd"/>
+      <w:r>
+        <w:rPr>
+          <w:lang w:val="en-US"/>
+        </w:rPr>
+        <w:t xml:space="preserve"> rsa:2048 -new -nodes -x509 -days 3650 -</w:t>
+      </w:r>
+      <w:proofErr w:type="spellStart"/>
+      <w:r>
+        <w:rPr>
+          <w:lang w:val="en-US"/>
+        </w:rPr>
+        <w:t>keyout</w:t>
+      </w:r>
+      <w:proofErr w:type="spellEnd"/>
+      <w:r>
+        <w:rPr>
+          <w:lang w:val="en-US"/>
+        </w:rPr>
+        <w:t xml:space="preserve"> </w:t>
+      </w:r>
+      <w:proofErr w:type="spellStart"/>
+      <w:r>
+        <w:rPr>
+          <w:lang w:val="en-US"/>
+        </w:rPr>
+        <w:t>key.pem</w:t>
+      </w:r>
+      <w:proofErr w:type="spellEnd"/>
+      <w:r>
+        <w:rPr>
+          <w:lang w:val="en-US"/>
+        </w:rPr>
+        <w:t xml:space="preserve"> -out </w:t>
+      </w:r>
+      <w:proofErr w:type="spellStart"/>
+      <w:r>
+        <w:rPr>
+          <w:lang w:val="en-US"/>
+        </w:rPr>
+        <w:t>cert.pem</w:t>
+      </w:r>
+      <w:proofErr w:type="spellEnd"/>
     </w:p>
     <w:p>
       <w:pPr>
@@ -3954,13 +4444,23 @@
         </w:rPr>
         <w:t xml:space="preserve">Once generated, put this file in the middleware root folder </w:t>
       </w:r>
+      <w:proofErr w:type="spellStart"/>
       <w:r>
         <w:rPr>
           <w:i/>
           <w:iCs/>
           <w:lang w:val="en-US"/>
         </w:rPr>
-        <w:t>wrapi-example-middleware.</w:t>
+        <w:t>wrapi</w:t>
+      </w:r>
+      <w:proofErr w:type="spellEnd"/>
+      <w:r>
+        <w:rPr>
+          <w:i/>
+          <w:iCs/>
+          <w:lang w:val="en-US"/>
+        </w:rPr>
+        <w:t>-example-middleware.</w:t>
       </w:r>
     </w:p>
     <w:p>
@@ -3998,7 +4498,7 @@
                     <pic:cNvPicPr/>
                   </pic:nvPicPr>
                   <pic:blipFill>
-                    <a:blip r:embed="rId12"/>
+                    <a:blip r:embed="rId13"/>
                     <a:stretch>
                       <a:fillRect/>
                     </a:stretch>
@@ -4032,9 +4532,22 @@
         <w:t>WRAPI</w:t>
       </w:r>
       <w:r>
-        <w:t xml:space="preserve"> private key deposit</w:t>
+        <w:t xml:space="preserve"> </w:t>
+      </w:r>
+      <w:proofErr w:type="spellStart"/>
+      <w:r>
+        <w:t>private</w:t>
+      </w:r>
+      <w:proofErr w:type="spellEnd"/>
+      <w:r>
+        <w:t xml:space="preserve"> key </w:t>
+      </w:r>
+      <w:proofErr w:type="spellStart"/>
+      <w:r>
+        <w:t>deposit</w:t>
       </w:r>
       <w:bookmarkEnd w:id="6"/>
+      <w:proofErr w:type="spellEnd"/>
     </w:p>
     <w:p>
       <w:pPr>
@@ -4065,13 +4578,35 @@
         <w:rPr>
           <w:lang w:val="en-US"/>
         </w:rPr>
-        <w:t xml:space="preserve"> e.g. </w:t>
-      </w:r>
-      <w:r>
-        <w:rPr>
-          <w:lang w:val="en-US"/>
-        </w:rPr>
-        <w:t>wrapi-example-middleware</w:t>
+        <w:t xml:space="preserve"> </w:t>
+      </w:r>
+      <w:proofErr w:type="gramStart"/>
+      <w:r>
+        <w:rPr>
+          <w:lang w:val="en-US"/>
+        </w:rPr>
+        <w:t>e.g.</w:t>
+      </w:r>
+      <w:proofErr w:type="gramEnd"/>
+      <w:r>
+        <w:rPr>
+          <w:lang w:val="en-US"/>
+        </w:rPr>
+        <w:t xml:space="preserve"> </w:t>
+      </w:r>
+      <w:proofErr w:type="spellStart"/>
+      <w:r>
+        <w:rPr>
+          <w:lang w:val="en-US"/>
+        </w:rPr>
+        <w:t>wrapi</w:t>
+      </w:r>
+      <w:proofErr w:type="spellEnd"/>
+      <w:r>
+        <w:rPr>
+          <w:lang w:val="en-US"/>
+        </w:rPr>
+        <w:t>-example-middleware</w:t>
       </w:r>
     </w:p>
     <w:p>
@@ -4093,6 +4628,7 @@
         <w:rPr>
           <w:noProof/>
         </w:rPr>
+        <w:lastRenderedPageBreak/>
         <w:drawing>
           <wp:inline distT="0" distB="0" distL="0" distR="0" wp14:anchorId="57BC89DE" wp14:editId="7701F83D">
             <wp:extent cx="2486372" cy="1924319"/>
@@ -4109,7 +4645,7 @@
                     <pic:cNvPicPr/>
                   </pic:nvPicPr>
                   <pic:blipFill>
-                    <a:blip r:embed="rId13"/>
+                    <a:blip r:embed="rId14"/>
                     <a:stretch>
                       <a:fillRect/>
                     </a:stretch>
@@ -4148,7 +4684,21 @@
         <w:rPr>
           <w:lang w:val="en-US"/>
         </w:rPr>
-        <w:t>Note – this is the WRAPI Key.pem file provided to you by Radioplayer.</w:t>
+        <w:t xml:space="preserve">Note – this is the WRAPI </w:t>
+      </w:r>
+      <w:proofErr w:type="spellStart"/>
+      <w:r>
+        <w:rPr>
+          <w:lang w:val="en-US"/>
+        </w:rPr>
+        <w:t>Key.pem</w:t>
+      </w:r>
+      <w:proofErr w:type="spellEnd"/>
+      <w:r>
+        <w:rPr>
+          <w:lang w:val="en-US"/>
+        </w:rPr>
+        <w:t xml:space="preserve"> file provided to you by Radioplayer.</w:t>
       </w:r>
     </w:p>
     <w:p>
@@ -4189,8 +4739,15 @@
       </w:pPr>
       <w:bookmarkStart w:id="7" w:name="_Toc93944156"/>
       <w:r>
-        <w:lastRenderedPageBreak/>
-        <w:t xml:space="preserve">Middleware Environment </w:t>
+        <w:t xml:space="preserve">Middleware </w:t>
+      </w:r>
+      <w:proofErr w:type="spellStart"/>
+      <w:r>
+        <w:t>Environment</w:t>
+      </w:r>
+      <w:proofErr w:type="spellEnd"/>
+      <w:r>
+        <w:t xml:space="preserve"> </w:t>
       </w:r>
       <w:r>
         <w:t>Settings</w:t>
@@ -4270,7 +4827,7 @@
                     <pic:cNvPicPr/>
                   </pic:nvPicPr>
                   <pic:blipFill>
-                    <a:blip r:embed="rId14"/>
+                    <a:blip r:embed="rId15"/>
                     <a:stretch>
                       <a:fillRect/>
                     </a:stretch>
@@ -4343,13 +4900,41 @@
         <w:rPr>
           <w:lang w:val="en-US"/>
         </w:rPr>
-        <w:t xml:space="preserve">HTTPS_PRIVATE_KEY : </w:t>
-      </w:r>
-      <w:r>
-        <w:rPr>
-          <w:lang w:val="en-US"/>
-        </w:rPr>
-        <w:t>must be the name of the file without its .pem extension</w:t>
+        <w:t>HTTPS_PRIVATE_</w:t>
+      </w:r>
+      <w:proofErr w:type="gramStart"/>
+      <w:r>
+        <w:rPr>
+          <w:lang w:val="en-US"/>
+        </w:rPr>
+        <w:t>KEY :</w:t>
+      </w:r>
+      <w:proofErr w:type="gramEnd"/>
+      <w:r>
+        <w:rPr>
+          <w:lang w:val="en-US"/>
+        </w:rPr>
+        <w:t xml:space="preserve"> </w:t>
+      </w:r>
+      <w:r>
+        <w:rPr>
+          <w:lang w:val="en-US"/>
+        </w:rPr>
+        <w:t>must be the name of the file without its .</w:t>
+      </w:r>
+      <w:proofErr w:type="spellStart"/>
+      <w:r>
+        <w:rPr>
+          <w:lang w:val="en-US"/>
+        </w:rPr>
+        <w:t>pem</w:t>
+      </w:r>
+      <w:proofErr w:type="spellEnd"/>
+      <w:r>
+        <w:rPr>
+          <w:lang w:val="en-US"/>
+        </w:rPr>
+        <w:t xml:space="preserve"> extension</w:t>
       </w:r>
     </w:p>
     <w:p>
@@ -4368,13 +4953,41 @@
         <w:rPr>
           <w:lang w:val="en-US"/>
         </w:rPr>
-        <w:t xml:space="preserve">HTTPS_CERTIFICATION : </w:t>
-      </w:r>
-      <w:r>
-        <w:rPr>
-          <w:lang w:val="en-US"/>
-        </w:rPr>
-        <w:t>must be the name of the file without its .pem extension</w:t>
+        <w:t>HTTPS_</w:t>
+      </w:r>
+      <w:proofErr w:type="gramStart"/>
+      <w:r>
+        <w:rPr>
+          <w:lang w:val="en-US"/>
+        </w:rPr>
+        <w:t>CERTIFICATION :</w:t>
+      </w:r>
+      <w:proofErr w:type="gramEnd"/>
+      <w:r>
+        <w:rPr>
+          <w:lang w:val="en-US"/>
+        </w:rPr>
+        <w:t xml:space="preserve"> </w:t>
+      </w:r>
+      <w:r>
+        <w:rPr>
+          <w:lang w:val="en-US"/>
+        </w:rPr>
+        <w:t>must be the name of the file without its .</w:t>
+      </w:r>
+      <w:proofErr w:type="spellStart"/>
+      <w:r>
+        <w:rPr>
+          <w:lang w:val="en-US"/>
+        </w:rPr>
+        <w:t>pem</w:t>
+      </w:r>
+      <w:proofErr w:type="spellEnd"/>
+      <w:r>
+        <w:rPr>
+          <w:lang w:val="en-US"/>
+        </w:rPr>
+        <w:t xml:space="preserve"> extension</w:t>
       </w:r>
     </w:p>
     <w:p>
@@ -4393,13 +5006,41 @@
         <w:rPr>
           <w:lang w:val="en-US"/>
         </w:rPr>
-        <w:t xml:space="preserve">WRAPI_KEY_ID : </w:t>
-      </w:r>
-      <w:r>
-        <w:rPr>
-          <w:lang w:val="en-US"/>
-        </w:rPr>
-        <w:t>must be the name of the file without its .pem extension</w:t>
+        <w:t>WRAPI_KEY_</w:t>
+      </w:r>
+      <w:proofErr w:type="gramStart"/>
+      <w:r>
+        <w:rPr>
+          <w:lang w:val="en-US"/>
+        </w:rPr>
+        <w:t>ID :</w:t>
+      </w:r>
+      <w:proofErr w:type="gramEnd"/>
+      <w:r>
+        <w:rPr>
+          <w:lang w:val="en-US"/>
+        </w:rPr>
+        <w:t xml:space="preserve"> </w:t>
+      </w:r>
+      <w:r>
+        <w:rPr>
+          <w:lang w:val="en-US"/>
+        </w:rPr>
+        <w:t>must be the name of the file without its .</w:t>
+      </w:r>
+      <w:proofErr w:type="spellStart"/>
+      <w:r>
+        <w:rPr>
+          <w:lang w:val="en-US"/>
+        </w:rPr>
+        <w:t>pem</w:t>
+      </w:r>
+      <w:proofErr w:type="spellEnd"/>
+      <w:r>
+        <w:rPr>
+          <w:lang w:val="en-US"/>
+        </w:rPr>
+        <w:t xml:space="preserve"> extension</w:t>
       </w:r>
     </w:p>
     <w:p>
@@ -4424,7 +5065,21 @@
         <w:rPr>
           <w:lang w:val="en-US"/>
         </w:rPr>
-        <w:t xml:space="preserve">_CACHING : </w:t>
+        <w:t>_</w:t>
+      </w:r>
+      <w:proofErr w:type="gramStart"/>
+      <w:r>
+        <w:rPr>
+          <w:lang w:val="en-US"/>
+        </w:rPr>
+        <w:t>CACHING :</w:t>
+      </w:r>
+      <w:proofErr w:type="gramEnd"/>
+      <w:r>
+        <w:rPr>
+          <w:lang w:val="en-US"/>
+        </w:rPr>
+        <w:t xml:space="preserve"> </w:t>
       </w:r>
       <w:r>
         <w:rPr>
@@ -4461,7 +5116,21 @@
         <w:rPr>
           <w:lang w:val="en-US"/>
         </w:rPr>
-        <w:t xml:space="preserve">ONAIR_CACHING : </w:t>
+        <w:t>ONAIR_</w:t>
+      </w:r>
+      <w:proofErr w:type="gramStart"/>
+      <w:r>
+        <w:rPr>
+          <w:lang w:val="en-US"/>
+        </w:rPr>
+        <w:t>CACHING :</w:t>
+      </w:r>
+      <w:proofErr w:type="gramEnd"/>
+      <w:r>
+        <w:rPr>
+          <w:lang w:val="en-US"/>
+        </w:rPr>
+        <w:t xml:space="preserve"> </w:t>
       </w:r>
       <w:r>
         <w:rPr>
@@ -4486,7 +5155,21 @@
         <w:rPr>
           <w:lang w:val="en-US"/>
         </w:rPr>
-        <w:t xml:space="preserve">SCHEDULE_CACHING : </w:t>
+        <w:t>SCHEDULE_</w:t>
+      </w:r>
+      <w:proofErr w:type="gramStart"/>
+      <w:r>
+        <w:rPr>
+          <w:lang w:val="en-US"/>
+        </w:rPr>
+        <w:t>CACHING :</w:t>
+      </w:r>
+      <w:proofErr w:type="gramEnd"/>
+      <w:r>
+        <w:rPr>
+          <w:lang w:val="en-US"/>
+        </w:rPr>
+        <w:t xml:space="preserve"> </w:t>
       </w:r>
       <w:r>
         <w:rPr>
@@ -4511,7 +5194,21 @@
         <w:rPr>
           <w:lang w:val="en-US"/>
         </w:rPr>
-        <w:t xml:space="preserve">ONDEMAND_CACHING : </w:t>
+        <w:t>ONDEMAND_</w:t>
+      </w:r>
+      <w:proofErr w:type="gramStart"/>
+      <w:r>
+        <w:rPr>
+          <w:lang w:val="en-US"/>
+        </w:rPr>
+        <w:t>CACHING :</w:t>
+      </w:r>
+      <w:proofErr w:type="gramEnd"/>
+      <w:r>
+        <w:rPr>
+          <w:lang w:val="en-US"/>
+        </w:rPr>
+        <w:t xml:space="preserve"> </w:t>
       </w:r>
       <w:r>
         <w:rPr>
@@ -4536,7 +5233,21 @@
         <w:rPr>
           <w:lang w:val="en-US"/>
         </w:rPr>
-        <w:t xml:space="preserve">STATIONS_CACHING : </w:t>
+        <w:t>STATIONS_</w:t>
+      </w:r>
+      <w:proofErr w:type="gramStart"/>
+      <w:r>
+        <w:rPr>
+          <w:lang w:val="en-US"/>
+        </w:rPr>
+        <w:t>CACHING :</w:t>
+      </w:r>
+      <w:proofErr w:type="gramEnd"/>
+      <w:r>
+        <w:rPr>
+          <w:lang w:val="en-US"/>
+        </w:rPr>
+        <w:t xml:space="preserve"> </w:t>
       </w:r>
       <w:r>
         <w:rPr>
@@ -4561,7 +5272,21 @@
         <w:rPr>
           <w:lang w:val="en-US"/>
         </w:rPr>
-        <w:t xml:space="preserve">CATEGORIES_CACHING : </w:t>
+        <w:t>CATEGORIES_</w:t>
+      </w:r>
+      <w:proofErr w:type="gramStart"/>
+      <w:r>
+        <w:rPr>
+          <w:lang w:val="en-US"/>
+        </w:rPr>
+        <w:t>CACHING :</w:t>
+      </w:r>
+      <w:proofErr w:type="gramEnd"/>
+      <w:r>
+        <w:rPr>
+          <w:lang w:val="en-US"/>
+        </w:rPr>
+        <w:t xml:space="preserve"> </w:t>
       </w:r>
       <w:r>
         <w:rPr>
@@ -4586,7 +5311,21 @@
         <w:rPr>
           <w:lang w:val="en-US"/>
         </w:rPr>
-        <w:t xml:space="preserve">RECOMMENDATIONS_CACHING : </w:t>
+        <w:t>RECOMMENDATIONS_</w:t>
+      </w:r>
+      <w:proofErr w:type="gramStart"/>
+      <w:r>
+        <w:rPr>
+          <w:lang w:val="en-US"/>
+        </w:rPr>
+        <w:t>CACHING :</w:t>
+      </w:r>
+      <w:proofErr w:type="gramEnd"/>
+      <w:r>
+        <w:rPr>
+          <w:lang w:val="en-US"/>
+        </w:rPr>
+        <w:t xml:space="preserve"> </w:t>
       </w:r>
       <w:r>
         <w:rPr>
@@ -4607,11 +5346,27 @@
           <w:lang w:val="en-US"/>
         </w:rPr>
       </w:pPr>
-      <w:r>
-        <w:rPr>
-          <w:lang w:val="en-US"/>
-        </w:rPr>
-        <w:t xml:space="preserve">frApiUrl : </w:t>
+      <w:proofErr w:type="spellStart"/>
+      <w:proofErr w:type="gramStart"/>
+      <w:r>
+        <w:rPr>
+          <w:lang w:val="en-US"/>
+        </w:rPr>
+        <w:t>frApiUrl</w:t>
+      </w:r>
+      <w:proofErr w:type="spellEnd"/>
+      <w:r>
+        <w:rPr>
+          <w:lang w:val="en-US"/>
+        </w:rPr>
+        <w:t xml:space="preserve"> :</w:t>
+      </w:r>
+      <w:proofErr w:type="gramEnd"/>
+      <w:r>
+        <w:rPr>
+          <w:lang w:val="en-US"/>
+        </w:rPr>
+        <w:t xml:space="preserve"> </w:t>
       </w:r>
       <w:r>
         <w:rPr>
@@ -4632,17 +5387,27 @@
           <w:lang w:val="en-US"/>
         </w:rPr>
       </w:pPr>
+      <w:proofErr w:type="spellStart"/>
+      <w:proofErr w:type="gramStart"/>
       <w:r>
         <w:rPr>
           <w:lang w:val="en-US"/>
         </w:rPr>
         <w:t>frApiAuth</w:t>
       </w:r>
-      <w:r>
-        <w:rPr>
-          <w:lang w:val="en-US"/>
-        </w:rPr>
-        <w:t xml:space="preserve"> : French API credential</w:t>
+      <w:proofErr w:type="spellEnd"/>
+      <w:r>
+        <w:rPr>
+          <w:lang w:val="en-US"/>
+        </w:rPr>
+        <w:t xml:space="preserve"> :</w:t>
+      </w:r>
+      <w:proofErr w:type="gramEnd"/>
+      <w:r>
+        <w:rPr>
+          <w:lang w:val="en-US"/>
+        </w:rPr>
+        <w:t xml:space="preserve"> French API credential</w:t>
       </w:r>
     </w:p>
     <w:p>
@@ -4689,11 +5454,22 @@
           <w:color w:val="808080" w:themeColor="background1" w:themeShade="80"/>
         </w:rPr>
       </w:pPr>
+      <w:proofErr w:type="spellStart"/>
+      <w:proofErr w:type="gramStart"/>
       <w:r>
         <w:rPr>
           <w:color w:val="808080" w:themeColor="background1" w:themeShade="80"/>
         </w:rPr>
-        <w:t>npm start</w:t>
+        <w:lastRenderedPageBreak/>
+        <w:t>npm</w:t>
+      </w:r>
+      <w:proofErr w:type="spellEnd"/>
+      <w:proofErr w:type="gramEnd"/>
+      <w:r>
+        <w:rPr>
+          <w:color w:val="808080" w:themeColor="background1" w:themeShade="80"/>
+        </w:rPr>
+        <w:t xml:space="preserve"> start</w:t>
       </w:r>
     </w:p>
     <w:p>
@@ -4735,7 +5511,7 @@
                     <pic:cNvPicPr/>
                   </pic:nvPicPr>
                   <pic:blipFill>
-                    <a:blip r:embed="rId15"/>
+                    <a:blip r:embed="rId16"/>
                     <a:stretch>
                       <a:fillRect/>
                     </a:stretch>
@@ -4766,9 +5542,22 @@
       </w:pPr>
       <w:bookmarkStart w:id="9" w:name="_Toc93944158"/>
       <w:r>
-        <w:t>Endpoints – Queries, Example &amp; Responses</w:t>
+        <w:t xml:space="preserve">Endpoints – </w:t>
+      </w:r>
+      <w:proofErr w:type="spellStart"/>
+      <w:r>
+        <w:t>Queries</w:t>
+      </w:r>
+      <w:proofErr w:type="spellEnd"/>
+      <w:r>
+        <w:t xml:space="preserve">, Example &amp; </w:t>
+      </w:r>
+      <w:proofErr w:type="spellStart"/>
+      <w:r>
+        <w:t>Responses</w:t>
       </w:r>
       <w:bookmarkEnd w:id="9"/>
+      <w:proofErr w:type="spellEnd"/>
     </w:p>
     <w:p>
       <w:pPr>
@@ -4779,8 +5568,29 @@
         </w:numPr>
       </w:pPr>
       <w:bookmarkStart w:id="10" w:name="_Toc93944159"/>
-      <w:r>
-        <w:t>Queries &amp; SoapUI project setup</w:t>
+      <w:proofErr w:type="spellStart"/>
+      <w:r>
+        <w:t>Queries</w:t>
+      </w:r>
+      <w:proofErr w:type="spellEnd"/>
+      <w:r>
+        <w:t xml:space="preserve"> &amp; </w:t>
+      </w:r>
+      <w:proofErr w:type="spellStart"/>
+      <w:r>
+        <w:t>SoapUI</w:t>
+      </w:r>
+      <w:proofErr w:type="spellEnd"/>
+      <w:r>
+        <w:t xml:space="preserve"> </w:t>
+      </w:r>
+      <w:proofErr w:type="spellStart"/>
+      <w:r>
+        <w:t>project</w:t>
+      </w:r>
+      <w:proofErr w:type="spellEnd"/>
+      <w:r>
+        <w:t xml:space="preserve"> setup</w:t>
       </w:r>
       <w:bookmarkEnd w:id="10"/>
     </w:p>
@@ -4823,8 +5633,21 @@
         <w:rPr>
           <w:lang w:val="en-US"/>
         </w:rPr>
-        <w:lastRenderedPageBreak/>
-        <w:t>You can also use other API tools to test e.g. POSTMAN.</w:t>
+        <w:t xml:space="preserve">You can also use other API tools to test </w:t>
+      </w:r>
+      <w:proofErr w:type="gramStart"/>
+      <w:r>
+        <w:rPr>
+          <w:lang w:val="en-US"/>
+        </w:rPr>
+        <w:t>e.g.</w:t>
+      </w:r>
+      <w:proofErr w:type="gramEnd"/>
+      <w:r>
+        <w:rPr>
+          <w:lang w:val="en-US"/>
+        </w:rPr>
+        <w:t xml:space="preserve"> POSTMAN.</w:t>
       </w:r>
     </w:p>
     <w:p>
@@ -4873,7 +5696,7 @@
                     </pic:cNvPicPr>
                   </pic:nvPicPr>
                   <pic:blipFill>
-                    <a:blip r:embed="rId16"/>
+                    <a:blip r:embed="rId17"/>
                     <a:stretch>
                       <a:fillRect/>
                     </a:stretch>
@@ -4917,9 +5740,27 @@
       <w:pPr>
         <w:ind w:left="1080"/>
       </w:pPr>
-      <w:r>
-        <w:t>Let’s choose one endpoint</w:t>
-      </w:r>
+      <w:proofErr w:type="spellStart"/>
+      <w:r>
+        <w:t>Let’s</w:t>
+      </w:r>
+      <w:proofErr w:type="spellEnd"/>
+      <w:r>
+        <w:t xml:space="preserve"> </w:t>
+      </w:r>
+      <w:proofErr w:type="spellStart"/>
+      <w:r>
+        <w:t>choose</w:t>
+      </w:r>
+      <w:proofErr w:type="spellEnd"/>
+      <w:r>
+        <w:t xml:space="preserve"> one </w:t>
+      </w:r>
+      <w:proofErr w:type="spellStart"/>
+      <w:r>
+        <w:t>endpoint</w:t>
+      </w:r>
+      <w:proofErr w:type="spellEnd"/>
     </w:p>
     <w:p>
       <w:pPr>
@@ -4934,6 +5775,7 @@
         <w:rPr>
           <w:noProof/>
         </w:rPr>
+        <w:lastRenderedPageBreak/>
         <w:drawing>
           <wp:inline distT="0" distB="0" distL="0" distR="0" wp14:anchorId="564F7153" wp14:editId="40BB5B1D">
             <wp:extent cx="2372056" cy="1038370"/>
@@ -4964,7 +5806,7 @@
                     </pic:cNvPicPr>
                   </pic:nvPicPr>
                   <pic:blipFill>
-                    <a:blip r:embed="rId17"/>
+                    <a:blip r:embed="rId18"/>
                     <a:stretch>
                       <a:fillRect/>
                     </a:stretch>
@@ -4995,8 +5837,21 @@
         <w:ind w:left="1080"/>
       </w:pPr>
       <w:r>
-        <w:t>Set parameters as required</w:t>
-      </w:r>
+        <w:t xml:space="preserve">Set </w:t>
+      </w:r>
+      <w:proofErr w:type="spellStart"/>
+      <w:r>
+        <w:t>parameters</w:t>
+      </w:r>
+      <w:proofErr w:type="spellEnd"/>
+      <w:r>
+        <w:t xml:space="preserve"> as </w:t>
+      </w:r>
+      <w:proofErr w:type="spellStart"/>
+      <w:r>
+        <w:t>required</w:t>
+      </w:r>
+      <w:proofErr w:type="spellEnd"/>
     </w:p>
     <w:p>
       <w:pPr>
@@ -5011,7 +5866,6 @@
         <w:rPr>
           <w:noProof/>
         </w:rPr>
-        <w:lastRenderedPageBreak/>
         <w:drawing>
           <wp:inline distT="0" distB="0" distL="0" distR="0" wp14:anchorId="5A514D7D" wp14:editId="7C169C42">
             <wp:extent cx="4989402" cy="1614752"/>
@@ -5042,7 +5896,7 @@
                     </pic:cNvPicPr>
                   </pic:nvPicPr>
                   <pic:blipFill>
-                    <a:blip r:embed="rId18"/>
+                    <a:blip r:embed="rId19"/>
                     <a:stretch>
                       <a:fillRect/>
                     </a:stretch>
@@ -5073,7 +5927,15 @@
         <w:ind w:left="1080"/>
       </w:pPr>
       <w:r>
-        <w:t>Run and check results.</w:t>
+        <w:t xml:space="preserve">Run and check </w:t>
+      </w:r>
+      <w:proofErr w:type="spellStart"/>
+      <w:r>
+        <w:t>results</w:t>
+      </w:r>
+      <w:proofErr w:type="spellEnd"/>
+      <w:r>
+        <w:t>.</w:t>
       </w:r>
     </w:p>
     <w:p>
@@ -5119,7 +5981,7 @@
                     </pic:cNvPicPr>
                   </pic:nvPicPr>
                   <pic:blipFill>
-                    <a:blip r:embed="rId19"/>
+                    <a:blip r:embed="rId20"/>
                     <a:stretch>
                       <a:fillRect/>
                     </a:stretch>
@@ -5149,10 +6011,12 @@
         </w:numPr>
       </w:pPr>
       <w:bookmarkStart w:id="12" w:name="_Toc93944161"/>
+      <w:proofErr w:type="spellStart"/>
       <w:r>
         <w:t>Responses</w:t>
       </w:r>
       <w:bookmarkEnd w:id="12"/>
+      <w:proofErr w:type="spellEnd"/>
     </w:p>
     <w:p>
       <w:pPr>
@@ -5165,8 +6029,16 @@
         <w:rPr>
           <w:lang w:val="en-US"/>
         </w:rPr>
-        <w:t>Middleware responses are rebuilt like WRAPI responses</w:t>
-      </w:r>
+        <w:t xml:space="preserve">Middleware responses are rebuilt like WRAPI </w:t>
+      </w:r>
+      <w:proofErr w:type="gramStart"/>
+      <w:r>
+        <w:rPr>
+          <w:lang w:val="en-US"/>
+        </w:rPr>
+        <w:t>responses</w:t>
+      </w:r>
+      <w:proofErr w:type="gramEnd"/>
     </w:p>
     <w:p>
       <w:pPr>
@@ -5179,8 +6051,16 @@
         <w:rPr>
           <w:lang w:val="en-US"/>
         </w:rPr>
-        <w:t>Files concerned are meta.js and response.js</w:t>
-      </w:r>
+        <w:t xml:space="preserve">Files concerned are meta.js and </w:t>
+      </w:r>
+      <w:proofErr w:type="gramStart"/>
+      <w:r>
+        <w:rPr>
+          <w:lang w:val="en-US"/>
+        </w:rPr>
+        <w:t>response.js</w:t>
+      </w:r>
+      <w:proofErr w:type="gramEnd"/>
     </w:p>
     <w:p>
       <w:pPr>
@@ -5220,7 +6100,7 @@
                     </pic:cNvPicPr>
                   </pic:nvPicPr>
                   <pic:blipFill>
-                    <a:blip r:embed="rId20"/>
+                    <a:blip r:embed="rId21"/>
                     <a:stretch>
                       <a:fillRect/>
                     </a:stretch>
@@ -5251,6 +6131,7 @@
       </w:pPr>
       <w:bookmarkStart w:id="13" w:name="_Toc93944162"/>
       <w:r>
+        <w:lastRenderedPageBreak/>
         <w:t>WRAPI Error Handling</w:t>
       </w:r>
       <w:bookmarkEnd w:id="13"/>
@@ -5330,8 +6211,30 @@
         <w:rPr>
           <w:lang w:val="en-US"/>
         </w:rPr>
-        <w:t>Sends Wrapi Error Code to user if the error response comes from WRAPI</w:t>
-      </w:r>
+        <w:t xml:space="preserve">Sends </w:t>
+      </w:r>
+      <w:proofErr w:type="spellStart"/>
+      <w:r>
+        <w:rPr>
+          <w:lang w:val="en-US"/>
+        </w:rPr>
+        <w:t>Wrapi</w:t>
+      </w:r>
+      <w:proofErr w:type="spellEnd"/>
+      <w:r>
+        <w:rPr>
+          <w:lang w:val="en-US"/>
+        </w:rPr>
+        <w:t xml:space="preserve"> Error Code to user if the error response comes from </w:t>
+      </w:r>
+      <w:proofErr w:type="gramStart"/>
+      <w:r>
+        <w:rPr>
+          <w:lang w:val="en-US"/>
+        </w:rPr>
+        <w:t>WRAPI</w:t>
+      </w:r>
+      <w:proofErr w:type="gramEnd"/>
     </w:p>
     <w:p>
       <w:pPr>
@@ -5341,9 +6244,27 @@
           <w:numId w:val="9"/>
         </w:numPr>
       </w:pPr>
-      <w:r>
-        <w:t>Sends a HTML 500 error otherwise</w:t>
-      </w:r>
+      <w:proofErr w:type="spellStart"/>
+      <w:r>
+        <w:t>Sends</w:t>
+      </w:r>
+      <w:proofErr w:type="spellEnd"/>
+      <w:r>
+        <w:t xml:space="preserve"> a HTML 500 </w:t>
+      </w:r>
+      <w:proofErr w:type="spellStart"/>
+      <w:r>
+        <w:t>error</w:t>
+      </w:r>
+      <w:proofErr w:type="spellEnd"/>
+      <w:r>
+        <w:t xml:space="preserve"> </w:t>
+      </w:r>
+      <w:proofErr w:type="spellStart"/>
+      <w:r>
+        <w:t>otherwise</w:t>
+      </w:r>
+      <w:proofErr w:type="spellEnd"/>
     </w:p>
     <w:p>
       <w:pPr>
@@ -5378,7 +6299,6 @@
         <w:rPr>
           <w:lang w:val="en-US"/>
         </w:rPr>
-        <w:lastRenderedPageBreak/>
         <w:t>When a query is received by middleware at it start and if it not fully loaded then a HTML 425 is sent</w:t>
       </w:r>
     </w:p>
@@ -5428,7 +6348,7 @@
                     </pic:cNvPicPr>
                   </pic:nvPicPr>
                   <pic:blipFill>
-                    <a:blip r:embed="rId21"/>
+                    <a:blip r:embed="rId22"/>
                     <a:stretch>
                       <a:fillRect/>
                     </a:stretch>
@@ -5459,9 +6379,14 @@
       </w:pPr>
       <w:bookmarkStart w:id="14" w:name="_Toc93944163"/>
       <w:r>
-        <w:t>Common Errors</w:t>
+        <w:t xml:space="preserve">Common </w:t>
+      </w:r>
+      <w:proofErr w:type="spellStart"/>
+      <w:r>
+        <w:t>Errors</w:t>
       </w:r>
       <w:bookmarkEnd w:id="14"/>
+      <w:proofErr w:type="spellEnd"/>
     </w:p>
     <w:p>
       <w:pPr>
@@ -5474,7 +6399,15 @@
         <w:t xml:space="preserve">Error messages appear on missing mandatory values/files needed to run the Middleware. </w:t>
       </w:r>
       <w:r>
-        <w:t>Middleware stops on these for debugging.</w:t>
+        <w:t xml:space="preserve">Middleware stops on these for </w:t>
+      </w:r>
+      <w:proofErr w:type="spellStart"/>
+      <w:r>
+        <w:t>debugging</w:t>
+      </w:r>
+      <w:proofErr w:type="spellEnd"/>
+      <w:r>
+        <w:t>.</w:t>
       </w:r>
     </w:p>
     <w:p/>
@@ -5513,7 +6446,7 @@
                     </pic:cNvPicPr>
                   </pic:nvPicPr>
                   <pic:blipFill>
-                    <a:blip r:embed="rId22"/>
+                    <a:blip r:embed="rId23"/>
                     <a:stretch>
                       <a:fillRect/>
                     </a:stretch>
@@ -5567,8 +6500,21 @@
         </w:numPr>
       </w:pPr>
       <w:r>
-        <w:t>AWS deploy example</w:t>
-      </w:r>
+        <w:t xml:space="preserve">AWS </w:t>
+      </w:r>
+      <w:proofErr w:type="spellStart"/>
+      <w:r>
+        <w:t>deploy</w:t>
+      </w:r>
+      <w:proofErr w:type="spellEnd"/>
+      <w:r>
+        <w:t xml:space="preserve"> </w:t>
+      </w:r>
+      <w:proofErr w:type="spellStart"/>
+      <w:r>
+        <w:t>example</w:t>
+      </w:r>
+      <w:proofErr w:type="spellEnd"/>
     </w:p>
     <w:p>
       <w:pPr>
@@ -5621,8 +6567,16 @@
         <w:rPr>
           <w:lang w:val="en-US"/>
         </w:rPr>
-        <w:t>Then go on EC2</w:t>
-      </w:r>
+        <w:t xml:space="preserve">Then go on </w:t>
+      </w:r>
+      <w:proofErr w:type="gramStart"/>
+      <w:r>
+        <w:rPr>
+          <w:lang w:val="en-US"/>
+        </w:rPr>
+        <w:t>EC2</w:t>
+      </w:r>
+      <w:proofErr w:type="gramEnd"/>
     </w:p>
     <w:p>
       <w:pPr>
@@ -5643,80 +6597,6 @@
             <wp:extent cx="5760720" cy="2638425"/>
             <wp:effectExtent l="0" t="0" r="0" b="9525"/>
             <wp:docPr id="13" name="Image 13"/>
-            <wp:cNvGraphicFramePr>
-              <a:graphicFrameLocks xmlns:a="http://schemas.openxmlformats.org/drawingml/2006/main" noChangeAspect="1"/>
-            </wp:cNvGraphicFramePr>
-            <a:graphic xmlns:a="http://schemas.openxmlformats.org/drawingml/2006/main">
-              <a:graphicData uri="http://schemas.openxmlformats.org/drawingml/2006/picture">
-                <pic:pic xmlns:pic="http://schemas.openxmlformats.org/drawingml/2006/picture">
-                  <pic:nvPicPr>
-                    <pic:cNvPr id="1" name=""/>
-                    <pic:cNvPicPr/>
-                  </pic:nvPicPr>
-                  <pic:blipFill>
-                    <a:blip r:embed="rId23"/>
-                    <a:stretch>
-                      <a:fillRect/>
-                    </a:stretch>
-                  </pic:blipFill>
-                  <pic:spPr>
-                    <a:xfrm>
-                      <a:off x="0" y="0"/>
-                      <a:ext cx="5760720" cy="2638425"/>
-                    </a:xfrm>
-                    <a:prstGeom prst="rect">
-                      <a:avLst/>
-                    </a:prstGeom>
-                  </pic:spPr>
-                </pic:pic>
-              </a:graphicData>
-            </a:graphic>
-          </wp:inline>
-        </w:drawing>
-      </w:r>
-    </w:p>
-    <w:p>
-      <w:pPr>
-        <w:pStyle w:val="1-Normal"/>
-        <w:jc w:val="left"/>
-        <w:rPr>
-          <w:lang w:val="en-US"/>
-        </w:rPr>
-      </w:pPr>
-    </w:p>
-    <w:p>
-      <w:pPr>
-        <w:pStyle w:val="1-Normal"/>
-        <w:jc w:val="left"/>
-        <w:rPr>
-          <w:lang w:val="en-US"/>
-        </w:rPr>
-      </w:pPr>
-      <w:r>
-        <w:rPr>
-          <w:lang w:val="en-US"/>
-        </w:rPr>
-        <w:t>Start an EC2 instance</w:t>
-      </w:r>
-    </w:p>
-    <w:p>
-      <w:pPr>
-        <w:pStyle w:val="1-Normal"/>
-        <w:jc w:val="left"/>
-        <w:rPr>
-          <w:lang w:val="en-US"/>
-        </w:rPr>
-      </w:pPr>
-      <w:r>
-        <w:rPr>
-          <w:noProof/>
-          <w:lang w:val="en-US"/>
-        </w:rPr>
-        <w:drawing>
-          <wp:inline distT="0" distB="0" distL="0" distR="0" wp14:anchorId="493BDC99" wp14:editId="188AC76E">
-            <wp:extent cx="4344006" cy="2200582"/>
-            <wp:effectExtent l="0" t="0" r="0" b="9525"/>
-            <wp:docPr id="18" name="Image 18"/>
             <wp:cNvGraphicFramePr>
               <a:graphicFrameLocks xmlns:a="http://schemas.openxmlformats.org/drawingml/2006/main" noChangeAspect="1"/>
             </wp:cNvGraphicFramePr>
@@ -5736,7 +6616,7 @@
                   <pic:spPr>
                     <a:xfrm>
                       <a:off x="0" y="0"/>
-                      <a:ext cx="4344006" cy="2200582"/>
+                      <a:ext cx="5760720" cy="2638425"/>
                     </a:xfrm>
                     <a:prstGeom prst="rect">
                       <a:avLst/>
@@ -5770,14 +6650,16 @@
         <w:rPr>
           <w:lang w:val="en-US"/>
         </w:rPr>
-        <w:t>Choose an OS (Amazon Linux</w:t>
-      </w:r>
-      <w:r>
-        <w:rPr>
-          <w:lang w:val="en-US"/>
-        </w:rPr>
-        <w:t xml:space="preserve"> will be chosen for this example)</w:t>
-      </w:r>
+        <w:t xml:space="preserve">Start an EC2 </w:t>
+      </w:r>
+      <w:proofErr w:type="gramStart"/>
+      <w:r>
+        <w:rPr>
+          <w:lang w:val="en-US"/>
+        </w:rPr>
+        <w:t>instance</w:t>
+      </w:r>
+      <w:proofErr w:type="gramEnd"/>
     </w:p>
     <w:p>
       <w:pPr>
@@ -5793,10 +6675,10 @@
           <w:lang w:val="en-US"/>
         </w:rPr>
         <w:drawing>
-          <wp:inline distT="0" distB="0" distL="0" distR="0" wp14:anchorId="34610B1F" wp14:editId="5DBCBE0D">
-            <wp:extent cx="5760720" cy="480695"/>
-            <wp:effectExtent l="0" t="0" r="0" b="0"/>
-            <wp:docPr id="19" name="Image 19"/>
+          <wp:inline distT="0" distB="0" distL="0" distR="0" wp14:anchorId="493BDC99" wp14:editId="188AC76E">
+            <wp:extent cx="4344006" cy="2200582"/>
+            <wp:effectExtent l="0" t="0" r="0" b="9525"/>
+            <wp:docPr id="18" name="Image 18"/>
             <wp:cNvGraphicFramePr>
               <a:graphicFrameLocks xmlns:a="http://schemas.openxmlformats.org/drawingml/2006/main" noChangeAspect="1"/>
             </wp:cNvGraphicFramePr>
@@ -5816,7 +6698,7 @@
                   <pic:spPr>
                     <a:xfrm>
                       <a:off x="0" y="0"/>
-                      <a:ext cx="5760720" cy="480695"/>
+                      <a:ext cx="4344006" cy="2200582"/>
                     </a:xfrm>
                     <a:prstGeom prst="rect">
                       <a:avLst/>
@@ -5850,19 +6732,13 @@
         <w:rPr>
           <w:lang w:val="en-US"/>
         </w:rPr>
-        <w:t>Choose</w:t>
-      </w:r>
-      <w:r>
-        <w:rPr>
-          <w:lang w:val="en-US"/>
-        </w:rPr>
-        <w:t xml:space="preserve"> a structure (t2.micro will b</w:t>
-      </w:r>
-      <w:r>
-        <w:rPr>
-          <w:lang w:val="en-US"/>
-        </w:rPr>
-        <w:t>e chosen for this example)</w:t>
+        <w:t>Choose an OS (Amazon Linux</w:t>
+      </w:r>
+      <w:r>
+        <w:rPr>
+          <w:lang w:val="en-US"/>
+        </w:rPr>
+        <w:t xml:space="preserve"> will be chosen for this example)</w:t>
       </w:r>
     </w:p>
     <w:p>
@@ -5879,10 +6755,10 @@
           <w:lang w:val="en-US"/>
         </w:rPr>
         <w:drawing>
-          <wp:inline distT="0" distB="0" distL="0" distR="0" wp14:anchorId="2EFDCEDD" wp14:editId="4FA87BAD">
-            <wp:extent cx="5760720" cy="217170"/>
+          <wp:inline distT="0" distB="0" distL="0" distR="0" wp14:anchorId="34610B1F" wp14:editId="5DBCBE0D">
+            <wp:extent cx="5760720" cy="480695"/>
             <wp:effectExtent l="0" t="0" r="0" b="0"/>
-            <wp:docPr id="20" name="Image 20"/>
+            <wp:docPr id="19" name="Image 19"/>
             <wp:cNvGraphicFramePr>
               <a:graphicFrameLocks xmlns:a="http://schemas.openxmlformats.org/drawingml/2006/main" noChangeAspect="1"/>
             </wp:cNvGraphicFramePr>
@@ -5902,6 +6778,106 @@
                   <pic:spPr>
                     <a:xfrm>
                       <a:off x="0" y="0"/>
+                      <a:ext cx="5760720" cy="480695"/>
+                    </a:xfrm>
+                    <a:prstGeom prst="rect">
+                      <a:avLst/>
+                    </a:prstGeom>
+                  </pic:spPr>
+                </pic:pic>
+              </a:graphicData>
+            </a:graphic>
+          </wp:inline>
+        </w:drawing>
+      </w:r>
+    </w:p>
+    <w:p>
+      <w:pPr>
+        <w:pStyle w:val="1-Normal"/>
+        <w:jc w:val="left"/>
+        <w:rPr>
+          <w:lang w:val="en-US"/>
+        </w:rPr>
+      </w:pPr>
+    </w:p>
+    <w:p>
+      <w:pPr>
+        <w:pStyle w:val="1-Normal"/>
+        <w:jc w:val="left"/>
+        <w:rPr>
+          <w:lang w:val="en-US"/>
+        </w:rPr>
+      </w:pPr>
+      <w:r>
+        <w:rPr>
+          <w:lang w:val="en-US"/>
+        </w:rPr>
+        <w:t>Choose</w:t>
+      </w:r>
+      <w:r>
+        <w:rPr>
+          <w:lang w:val="en-US"/>
+        </w:rPr>
+        <w:t xml:space="preserve"> a structure (t</w:t>
+      </w:r>
+      <w:proofErr w:type="gramStart"/>
+      <w:r>
+        <w:rPr>
+          <w:lang w:val="en-US"/>
+        </w:rPr>
+        <w:t>2.micro</w:t>
+      </w:r>
+      <w:proofErr w:type="gramEnd"/>
+      <w:r>
+        <w:rPr>
+          <w:lang w:val="en-US"/>
+        </w:rPr>
+        <w:t xml:space="preserve"> will b</w:t>
+      </w:r>
+      <w:r>
+        <w:rPr>
+          <w:lang w:val="en-US"/>
+        </w:rPr>
+        <w:t>e chosen for this example)</w:t>
+      </w:r>
+    </w:p>
+    <w:p>
+      <w:pPr>
+        <w:pStyle w:val="1-Normal"/>
+        <w:jc w:val="left"/>
+        <w:rPr>
+          <w:lang w:val="en-US"/>
+        </w:rPr>
+      </w:pPr>
+      <w:r>
+        <w:rPr>
+          <w:noProof/>
+          <w:lang w:val="en-US"/>
+        </w:rPr>
+        <w:drawing>
+          <wp:inline distT="0" distB="0" distL="0" distR="0" wp14:anchorId="2EFDCEDD" wp14:editId="4FA87BAD">
+            <wp:extent cx="5760720" cy="217170"/>
+            <wp:effectExtent l="0" t="0" r="0" b="0"/>
+            <wp:docPr id="20" name="Image 20"/>
+            <wp:cNvGraphicFramePr>
+              <a:graphicFrameLocks xmlns:a="http://schemas.openxmlformats.org/drawingml/2006/main" noChangeAspect="1"/>
+            </wp:cNvGraphicFramePr>
+            <a:graphic xmlns:a="http://schemas.openxmlformats.org/drawingml/2006/main">
+              <a:graphicData uri="http://schemas.openxmlformats.org/drawingml/2006/picture">
+                <pic:pic xmlns:pic="http://schemas.openxmlformats.org/drawingml/2006/picture">
+                  <pic:nvPicPr>
+                    <pic:cNvPr id="1" name=""/>
+                    <pic:cNvPicPr/>
+                  </pic:nvPicPr>
+                  <pic:blipFill>
+                    <a:blip r:embed="rId27"/>
+                    <a:stretch>
+                      <a:fillRect/>
+                    </a:stretch>
+                  </pic:blipFill>
+                  <pic:spPr>
+                    <a:xfrm>
+                      <a:off x="0" y="0"/>
                       <a:ext cx="5760720" cy="217170"/>
                     </a:xfrm>
                     <a:prstGeom prst="rect">
@@ -5968,7 +6944,7 @@
                     <pic:cNvPicPr/>
                   </pic:nvPicPr>
                   <pic:blipFill>
-                    <a:blip r:embed="rId27"/>
+                    <a:blip r:embed="rId28"/>
                     <a:stretch>
                       <a:fillRect/>
                     </a:stretch>
@@ -6025,8 +7001,30 @@
         <w:rPr>
           <w:lang w:val="en-US"/>
         </w:rPr>
-        <w:t>Add a rule, HTTPS for protocole TCP at port 443</w:t>
-      </w:r>
+        <w:t xml:space="preserve">Add a rule, HTTPS for </w:t>
+      </w:r>
+      <w:proofErr w:type="spellStart"/>
+      <w:r>
+        <w:rPr>
+          <w:lang w:val="en-US"/>
+        </w:rPr>
+        <w:t>protocole</w:t>
+      </w:r>
+      <w:proofErr w:type="spellEnd"/>
+      <w:r>
+        <w:rPr>
+          <w:lang w:val="en-US"/>
+        </w:rPr>
+        <w:t xml:space="preserve"> TCP at port </w:t>
+      </w:r>
+      <w:proofErr w:type="gramStart"/>
+      <w:r>
+        <w:rPr>
+          <w:lang w:val="en-US"/>
+        </w:rPr>
+        <w:t>443</w:t>
+      </w:r>
+      <w:proofErr w:type="gramEnd"/>
     </w:p>
     <w:p>
       <w:pPr>
@@ -6058,7 +7056,7 @@
                     <pic:cNvPicPr/>
                   </pic:nvPicPr>
                   <pic:blipFill>
-                    <a:blip r:embed="rId28"/>
+                    <a:blip r:embed="rId29"/>
                     <a:stretch>
                       <a:fillRect/>
                     </a:stretch>
@@ -6097,7 +7095,35 @@
         <w:rPr>
           <w:lang w:val="en-US"/>
         </w:rPr>
-        <w:t xml:space="preserve"> (and key for ssh configuration if you need)</w:t>
+        <w:t xml:space="preserve"> (</w:t>
+      </w:r>
+      <w:proofErr w:type="gramStart"/>
+      <w:r>
+        <w:rPr>
+          <w:lang w:val="en-US"/>
+        </w:rPr>
+        <w:t>and</w:t>
+      </w:r>
+      <w:proofErr w:type="gramEnd"/>
+      <w:r>
+        <w:rPr>
+          <w:lang w:val="en-US"/>
+        </w:rPr>
+        <w:t xml:space="preserve"> key for </w:t>
+      </w:r>
+      <w:proofErr w:type="spellStart"/>
+      <w:r>
+        <w:rPr>
+          <w:lang w:val="en-US"/>
+        </w:rPr>
+        <w:t>ssh</w:t>
+      </w:r>
+      <w:proofErr w:type="spellEnd"/>
+      <w:r>
+        <w:rPr>
+          <w:lang w:val="en-US"/>
+        </w:rPr>
+        <w:t xml:space="preserve"> configuration if you need)</w:t>
       </w:r>
     </w:p>
     <w:p>
@@ -6121,7 +7147,21 @@
         <w:rPr>
           <w:lang w:val="en-US"/>
         </w:rPr>
-        <w:t>After few minutes instance will start then connect to it.</w:t>
+        <w:t xml:space="preserve">After few minutes instance will start then </w:t>
+      </w:r>
+      <w:proofErr w:type="gramStart"/>
+      <w:r>
+        <w:rPr>
+          <w:lang w:val="en-US"/>
+        </w:rPr>
+        <w:t>connect</w:t>
+      </w:r>
+      <w:proofErr w:type="gramEnd"/>
+      <w:r>
+        <w:rPr>
+          <w:lang w:val="en-US"/>
+        </w:rPr>
+        <w:t xml:space="preserve"> to it.</w:t>
       </w:r>
     </w:p>
     <w:p>
@@ -6168,7 +7208,7 @@
                     <pic:cNvPicPr/>
                   </pic:nvPicPr>
                   <pic:blipFill>
-                    <a:blip r:embed="rId29"/>
+                    <a:blip r:embed="rId30"/>
                     <a:stretch>
                       <a:fillRect/>
                     </a:stretch>
@@ -6210,9 +7250,23 @@
         <w:rPr>
           <w:lang w:val="en-US"/>
         </w:rPr>
-        <w:t>Connect to it through FilleZilla (</w:t>
-      </w:r>
-      <w:hyperlink r:id="rId30" w:history="1">
+        <w:t xml:space="preserve">Connect to it through </w:t>
+      </w:r>
+      <w:proofErr w:type="spellStart"/>
+      <w:r>
+        <w:rPr>
+          <w:lang w:val="en-US"/>
+        </w:rPr>
+        <w:t>FilleZilla</w:t>
+      </w:r>
+      <w:proofErr w:type="spellEnd"/>
+      <w:r>
+        <w:rPr>
+          <w:lang w:val="en-US"/>
+        </w:rPr>
+        <w:t xml:space="preserve"> (</w:t>
+      </w:r>
+      <w:hyperlink r:id="rId31" w:history="1">
         <w:r>
           <w:rPr>
             <w:rStyle w:val="Lienhypertexte"/>
@@ -6257,7 +7311,7 @@
                     <pic:cNvPicPr/>
                   </pic:nvPicPr>
                   <pic:blipFill>
-                    <a:blip r:embed="rId31"/>
+                    <a:blip r:embed="rId32"/>
                     <a:stretch>
                       <a:fillRect/>
                     </a:stretch>
@@ -6332,7 +7386,7 @@
                     <pic:cNvPicPr/>
                   </pic:nvPicPr>
                   <pic:blipFill>
-                    <a:blip r:embed="rId32"/>
+                    <a:blip r:embed="rId33"/>
                     <a:stretch>
                       <a:fillRect/>
                     </a:stretch>
@@ -6374,8 +7428,16 @@
         <w:rPr>
           <w:lang w:val="en-US"/>
         </w:rPr>
-        <w:t>Connect to it through PowerShell</w:t>
-      </w:r>
+        <w:t xml:space="preserve">Connect to it through </w:t>
+      </w:r>
+      <w:proofErr w:type="gramStart"/>
+      <w:r>
+        <w:rPr>
+          <w:lang w:val="en-US"/>
+        </w:rPr>
+        <w:t>PowerShell</w:t>
+      </w:r>
+      <w:proofErr w:type="gramEnd"/>
     </w:p>
     <w:p>
       <w:pPr>
@@ -6406,7 +7468,7 @@
                     <pic:cNvPicPr/>
                   </pic:nvPicPr>
                   <pic:blipFill>
-                    <a:blip r:embed="rId33"/>
+                    <a:blip r:embed="rId34"/>
                     <a:stretch>
                       <a:fillRect/>
                     </a:stretch>
@@ -6448,7 +7510,21 @@
         <w:rPr>
           <w:lang w:val="en-US"/>
         </w:rPr>
-        <w:t xml:space="preserve">Change to root user </w:t>
+        <w:t xml:space="preserve">Change to root </w:t>
+      </w:r>
+      <w:proofErr w:type="gramStart"/>
+      <w:r>
+        <w:rPr>
+          <w:lang w:val="en-US"/>
+        </w:rPr>
+        <w:t>user</w:t>
+      </w:r>
+      <w:proofErr w:type="gramEnd"/>
+      <w:r>
+        <w:rPr>
+          <w:lang w:val="en-US"/>
+        </w:rPr>
+        <w:t xml:space="preserve"> </w:t>
       </w:r>
     </w:p>
     <w:p>
@@ -6480,7 +7556,7 @@
                     <pic:cNvPicPr/>
                   </pic:nvPicPr>
                   <pic:blipFill>
-                    <a:blip r:embed="rId34"/>
+                    <a:blip r:embed="rId35"/>
                     <a:stretch>
                       <a:fillRect/>
                     </a:stretch>
@@ -6524,7 +7600,7 @@
         </w:rPr>
         <w:t>Follow step to install NodeJS on EC2 (</w:t>
       </w:r>
-      <w:hyperlink r:id="rId35" w:history="1">
+      <w:hyperlink r:id="rId36" w:history="1">
         <w:r>
           <w:rPr>
             <w:rStyle w:val="Lienhypertexte"/>
@@ -6552,8 +7628,16 @@
         <w:rPr>
           <w:lang w:val="en-US"/>
         </w:rPr>
-        <w:t>With command :</w:t>
-      </w:r>
+        <w:t xml:space="preserve">With </w:t>
+      </w:r>
+      <w:proofErr w:type="gramStart"/>
+      <w:r>
+        <w:rPr>
+          <w:lang w:val="en-US"/>
+        </w:rPr>
+        <w:t>command :</w:t>
+      </w:r>
+      <w:proofErr w:type="gramEnd"/>
     </w:p>
     <w:p>
       <w:pPr>
@@ -6588,71 +7672,6 @@
             <wp:extent cx="5760720" cy="1146810"/>
             <wp:effectExtent l="0" t="0" r="0" b="0"/>
             <wp:docPr id="31" name="Image 31"/>
-            <wp:cNvGraphicFramePr>
-              <a:graphicFrameLocks xmlns:a="http://schemas.openxmlformats.org/drawingml/2006/main" noChangeAspect="1"/>
-            </wp:cNvGraphicFramePr>
-            <a:graphic xmlns:a="http://schemas.openxmlformats.org/drawingml/2006/main">
-              <a:graphicData uri="http://schemas.openxmlformats.org/drawingml/2006/picture">
-                <pic:pic xmlns:pic="http://schemas.openxmlformats.org/drawingml/2006/picture">
-                  <pic:nvPicPr>
-                    <pic:cNvPr id="1" name=""/>
-                    <pic:cNvPicPr/>
-                  </pic:nvPicPr>
-                  <pic:blipFill>
-                    <a:blip r:embed="rId36"/>
-                    <a:stretch>
-                      <a:fillRect/>
-                    </a:stretch>
-                  </pic:blipFill>
-                  <pic:spPr>
-                    <a:xfrm>
-                      <a:off x="0" y="0"/>
-                      <a:ext cx="5760720" cy="1146810"/>
-                    </a:xfrm>
-                    <a:prstGeom prst="rect">
-                      <a:avLst/>
-                    </a:prstGeom>
-                  </pic:spPr>
-                </pic:pic>
-              </a:graphicData>
-            </a:graphic>
-          </wp:inline>
-        </w:drawing>
-      </w:r>
-    </w:p>
-    <w:p>
-      <w:pPr>
-        <w:pStyle w:val="1-Normal"/>
-        <w:jc w:val="left"/>
-        <w:rPr>
-          <w:lang w:val="en-US"/>
-        </w:rPr>
-      </w:pPr>
-      <w:r>
-        <w:rPr>
-          <w:lang w:val="en-US"/>
-        </w:rPr>
-        <w:t>. ~/.nvm/nvm.sh</w:t>
-      </w:r>
-    </w:p>
-    <w:p>
-      <w:pPr>
-        <w:pStyle w:val="1-Normal"/>
-        <w:jc w:val="left"/>
-        <w:rPr>
-          <w:lang w:val="en-US"/>
-        </w:rPr>
-      </w:pPr>
-      <w:r>
-        <w:rPr>
-          <w:noProof/>
-          <w:lang w:val="en-US"/>
-        </w:rPr>
-        <w:drawing>
-          <wp:inline distT="0" distB="0" distL="0" distR="0" wp14:anchorId="476C2A1D" wp14:editId="1B988157">
-            <wp:extent cx="4696480" cy="390580"/>
-            <wp:effectExtent l="0" t="0" r="0" b="9525"/>
-            <wp:docPr id="32" name="Image 32"/>
             <wp:cNvGraphicFramePr>
               <a:graphicFrameLocks xmlns:a="http://schemas.openxmlformats.org/drawingml/2006/main" noChangeAspect="1"/>
             </wp:cNvGraphicFramePr>
@@ -6672,7 +7691,7 @@
                   <pic:spPr>
                     <a:xfrm>
                       <a:off x="0" y="0"/>
-                      <a:ext cx="4696480" cy="390580"/>
+                      <a:ext cx="5760720" cy="1146810"/>
                     </a:xfrm>
                     <a:prstGeom prst="rect">
                       <a:avLst/>
@@ -6697,7 +7716,7 @@
         <w:rPr>
           <w:lang w:val="en-US"/>
         </w:rPr>
-        <w:t>nvm install node</w:t>
+        <w:t>. ~/.nvm/nvm.sh</w:t>
       </w:r>
     </w:p>
     <w:p>
@@ -6713,12 +7732,11 @@
           <w:noProof/>
           <w:lang w:val="en-US"/>
         </w:rPr>
-        <w:lastRenderedPageBreak/>
         <w:drawing>
-          <wp:inline distT="0" distB="0" distL="0" distR="0" wp14:anchorId="105155CD" wp14:editId="38DC12BA">
-            <wp:extent cx="5760720" cy="709930"/>
-            <wp:effectExtent l="0" t="0" r="0" b="0"/>
-            <wp:docPr id="33" name="Image 33"/>
+          <wp:inline distT="0" distB="0" distL="0" distR="0" wp14:anchorId="476C2A1D" wp14:editId="1B988157">
+            <wp:extent cx="4696480" cy="390580"/>
+            <wp:effectExtent l="0" t="0" r="0" b="9525"/>
+            <wp:docPr id="32" name="Image 32"/>
             <wp:cNvGraphicFramePr>
               <a:graphicFrameLocks xmlns:a="http://schemas.openxmlformats.org/drawingml/2006/main" noChangeAspect="1"/>
             </wp:cNvGraphicFramePr>
@@ -6738,7 +7756,7 @@
                   <pic:spPr>
                     <a:xfrm>
                       <a:off x="0" y="0"/>
-                      <a:ext cx="5760720" cy="709930"/>
+                      <a:ext cx="4696480" cy="390580"/>
                     </a:xfrm>
                     <a:prstGeom prst="rect">
                       <a:avLst/>
@@ -6759,6 +7777,28 @@
           <w:lang w:val="en-US"/>
         </w:rPr>
       </w:pPr>
+      <w:proofErr w:type="spellStart"/>
+      <w:r>
+        <w:rPr>
+          <w:lang w:val="en-US"/>
+        </w:rPr>
+        <w:t>nvm</w:t>
+      </w:r>
+      <w:proofErr w:type="spellEnd"/>
+      <w:r>
+        <w:rPr>
+          <w:lang w:val="en-US"/>
+        </w:rPr>
+        <w:t xml:space="preserve"> install </w:t>
+      </w:r>
+      <w:proofErr w:type="gramStart"/>
+      <w:r>
+        <w:rPr>
+          <w:lang w:val="en-US"/>
+        </w:rPr>
+        <w:t>node</w:t>
+      </w:r>
+      <w:proofErr w:type="gramEnd"/>
     </w:p>
     <w:p>
       <w:pPr>
@@ -6770,29 +7810,15 @@
       </w:pPr>
       <w:r>
         <w:rPr>
-          <w:lang w:val="en-US"/>
-        </w:rPr>
-        <w:t>Switch to middleware source directory</w:t>
-      </w:r>
-    </w:p>
-    <w:p>
-      <w:pPr>
-        <w:pStyle w:val="1-Normal"/>
-        <w:jc w:val="left"/>
-        <w:rPr>
-          <w:lang w:val="en-US"/>
-        </w:rPr>
-      </w:pPr>
-      <w:r>
-        <w:rPr>
           <w:noProof/>
           <w:lang w:val="en-US"/>
         </w:rPr>
+        <w:lastRenderedPageBreak/>
         <w:drawing>
-          <wp:inline distT="0" distB="0" distL="0" distR="0" wp14:anchorId="6B2743CC" wp14:editId="5C60DEF8">
-            <wp:extent cx="5182323" cy="371527"/>
-            <wp:effectExtent l="0" t="0" r="0" b="9525"/>
-            <wp:docPr id="30" name="Image 30"/>
+          <wp:inline distT="0" distB="0" distL="0" distR="0" wp14:anchorId="105155CD" wp14:editId="38DC12BA">
+            <wp:extent cx="5760720" cy="709930"/>
+            <wp:effectExtent l="0" t="0" r="0" b="0"/>
+            <wp:docPr id="33" name="Image 33"/>
             <wp:cNvGraphicFramePr>
               <a:graphicFrameLocks xmlns:a="http://schemas.openxmlformats.org/drawingml/2006/main" noChangeAspect="1"/>
             </wp:cNvGraphicFramePr>
@@ -6812,6 +7838,80 @@
                   <pic:spPr>
                     <a:xfrm>
                       <a:off x="0" y="0"/>
+                      <a:ext cx="5760720" cy="709930"/>
+                    </a:xfrm>
+                    <a:prstGeom prst="rect">
+                      <a:avLst/>
+                    </a:prstGeom>
+                  </pic:spPr>
+                </pic:pic>
+              </a:graphicData>
+            </a:graphic>
+          </wp:inline>
+        </w:drawing>
+      </w:r>
+    </w:p>
+    <w:p>
+      <w:pPr>
+        <w:pStyle w:val="1-Normal"/>
+        <w:jc w:val="left"/>
+        <w:rPr>
+          <w:lang w:val="en-US"/>
+        </w:rPr>
+      </w:pPr>
+    </w:p>
+    <w:p>
+      <w:pPr>
+        <w:pStyle w:val="1-Normal"/>
+        <w:jc w:val="left"/>
+        <w:rPr>
+          <w:lang w:val="en-US"/>
+        </w:rPr>
+      </w:pPr>
+      <w:r>
+        <w:rPr>
+          <w:lang w:val="en-US"/>
+        </w:rPr>
+        <w:t>Switch to middleware source directory</w:t>
+      </w:r>
+    </w:p>
+    <w:p>
+      <w:pPr>
+        <w:pStyle w:val="1-Normal"/>
+        <w:jc w:val="left"/>
+        <w:rPr>
+          <w:lang w:val="en-US"/>
+        </w:rPr>
+      </w:pPr>
+      <w:r>
+        <w:rPr>
+          <w:noProof/>
+          <w:lang w:val="en-US"/>
+        </w:rPr>
+        <w:drawing>
+          <wp:inline distT="0" distB="0" distL="0" distR="0" wp14:anchorId="6B2743CC" wp14:editId="5C60DEF8">
+            <wp:extent cx="5182323" cy="371527"/>
+            <wp:effectExtent l="0" t="0" r="0" b="9525"/>
+            <wp:docPr id="30" name="Image 30"/>
+            <wp:cNvGraphicFramePr>
+              <a:graphicFrameLocks xmlns:a="http://schemas.openxmlformats.org/drawingml/2006/main" noChangeAspect="1"/>
+            </wp:cNvGraphicFramePr>
+            <a:graphic xmlns:a="http://schemas.openxmlformats.org/drawingml/2006/main">
+              <a:graphicData uri="http://schemas.openxmlformats.org/drawingml/2006/picture">
+                <pic:pic xmlns:pic="http://schemas.openxmlformats.org/drawingml/2006/picture">
+                  <pic:nvPicPr>
+                    <pic:cNvPr id="1" name=""/>
+                    <pic:cNvPicPr/>
+                  </pic:nvPicPr>
+                  <pic:blipFill>
+                    <a:blip r:embed="rId40"/>
+                    <a:stretch>
+                      <a:fillRect/>
+                    </a:stretch>
+                  </pic:blipFill>
+                  <pic:spPr>
+                    <a:xfrm>
+                      <a:off x="0" y="0"/>
                       <a:ext cx="5182323" cy="371527"/>
                     </a:xfrm>
                     <a:prstGeom prst="rect">
@@ -6846,8 +7946,16 @@
         <w:rPr>
           <w:lang w:val="en-US"/>
         </w:rPr>
-        <w:t>Install dependencies</w:t>
-      </w:r>
+        <w:t xml:space="preserve">Install </w:t>
+      </w:r>
+      <w:proofErr w:type="gramStart"/>
+      <w:r>
+        <w:rPr>
+          <w:lang w:val="en-US"/>
+        </w:rPr>
+        <w:t>dependencies</w:t>
+      </w:r>
+      <w:proofErr w:type="gramEnd"/>
     </w:p>
     <w:p>
       <w:pPr>
@@ -6878,7 +7986,7 @@
                     <pic:cNvPicPr/>
                   </pic:nvPicPr>
                   <pic:blipFill>
-                    <a:blip r:embed="rId40"/>
+                    <a:blip r:embed="rId41"/>
                     <a:stretch>
                       <a:fillRect/>
                     </a:stretch>
@@ -6949,7 +8057,7 @@
                     <pic:cNvPicPr/>
                   </pic:nvPicPr>
                   <pic:blipFill>
-                    <a:blip r:embed="rId41"/>
+                    <a:blip r:embed="rId42"/>
                     <a:stretch>
                       <a:fillRect/>
                     </a:stretch>
@@ -6997,7 +8105,21 @@
         <w:rPr>
           <w:lang w:val="en-US"/>
         </w:rPr>
-        <w:t>in ssh or make it a service (or anything you want)</w:t>
+        <w:t xml:space="preserve">in </w:t>
+      </w:r>
+      <w:proofErr w:type="spellStart"/>
+      <w:r>
+        <w:rPr>
+          <w:lang w:val="en-US"/>
+        </w:rPr>
+        <w:t>ssh</w:t>
+      </w:r>
+      <w:proofErr w:type="spellEnd"/>
+      <w:r>
+        <w:rPr>
+          <w:lang w:val="en-US"/>
+        </w:rPr>
+        <w:t xml:space="preserve"> or make it a service (or anything you want)</w:t>
       </w:r>
     </w:p>
     <w:p>
@@ -7012,7 +8134,21 @@
         <w:rPr>
           <w:lang w:val="en-US"/>
         </w:rPr>
-        <w:t xml:space="preserve">For example, if you want to build a service then open /etc/system/system and create a </w:t>
+        <w:t>For example, if you want to build a service then open /</w:t>
+      </w:r>
+      <w:proofErr w:type="spellStart"/>
+      <w:r>
+        <w:rPr>
+          <w:lang w:val="en-US"/>
+        </w:rPr>
+        <w:t>etc</w:t>
+      </w:r>
+      <w:proofErr w:type="spellEnd"/>
+      <w:r>
+        <w:rPr>
+          <w:lang w:val="en-US"/>
+        </w:rPr>
+        <w:t xml:space="preserve">/system/system and create a </w:t>
       </w:r>
       <w:r>
         <w:rPr>
@@ -7069,7 +8205,7 @@
                     <pic:cNvPicPr/>
                   </pic:nvPicPr>
                   <pic:blipFill>
-                    <a:blip r:embed="rId42"/>
+                    <a:blip r:embed="rId43"/>
                     <a:stretch>
                       <a:fillRect/>
                     </a:stretch>
@@ -7119,7 +8255,7 @@
                     <pic:cNvPicPr/>
                   </pic:nvPicPr>
                   <pic:blipFill>
-                    <a:blip r:embed="rId43"/>
+                    <a:blip r:embed="rId44"/>
                     <a:stretch>
                       <a:fillRect/>
                     </a:stretch>
@@ -7182,71 +8318,6 @@
             <wp:extent cx="3315163" cy="181000"/>
             <wp:effectExtent l="0" t="0" r="0" b="9525"/>
             <wp:docPr id="40" name="Image 40"/>
-            <wp:cNvGraphicFramePr>
-              <a:graphicFrameLocks xmlns:a="http://schemas.openxmlformats.org/drawingml/2006/main" noChangeAspect="1"/>
-            </wp:cNvGraphicFramePr>
-            <a:graphic xmlns:a="http://schemas.openxmlformats.org/drawingml/2006/main">
-              <a:graphicData uri="http://schemas.openxmlformats.org/drawingml/2006/picture">
-                <pic:pic xmlns:pic="http://schemas.openxmlformats.org/drawingml/2006/picture">
-                  <pic:nvPicPr>
-                    <pic:cNvPr id="1" name=""/>
-                    <pic:cNvPicPr/>
-                  </pic:nvPicPr>
-                  <pic:blipFill>
-                    <a:blip r:embed="rId44"/>
-                    <a:stretch>
-                      <a:fillRect/>
-                    </a:stretch>
-                  </pic:blipFill>
-                  <pic:spPr>
-                    <a:xfrm>
-                      <a:off x="0" y="0"/>
-                      <a:ext cx="3315163" cy="181000"/>
-                    </a:xfrm>
-                    <a:prstGeom prst="rect">
-                      <a:avLst/>
-                    </a:prstGeom>
-                  </pic:spPr>
-                </pic:pic>
-              </a:graphicData>
-            </a:graphic>
-          </wp:inline>
-        </w:drawing>
-      </w:r>
-    </w:p>
-    <w:p>
-      <w:pPr>
-        <w:pStyle w:val="1-Normal"/>
-        <w:jc w:val="left"/>
-        <w:rPr>
-          <w:lang w:val="en-US"/>
-        </w:rPr>
-      </w:pPr>
-      <w:r>
-        <w:rPr>
-          <w:lang w:val="en-US"/>
-        </w:rPr>
-        <w:t xml:space="preserve">restart with </w:t>
-      </w:r>
-    </w:p>
-    <w:p>
-      <w:pPr>
-        <w:pStyle w:val="1-Normal"/>
-        <w:jc w:val="left"/>
-        <w:rPr>
-          <w:lang w:val="en-US"/>
-        </w:rPr>
-      </w:pPr>
-      <w:r>
-        <w:rPr>
-          <w:noProof/>
-          <w:lang w:val="en-US"/>
-        </w:rPr>
-        <w:drawing>
-          <wp:inline distT="0" distB="0" distL="0" distR="0" wp14:anchorId="25579116" wp14:editId="2B65AC8B">
-            <wp:extent cx="3734321" cy="190527"/>
-            <wp:effectExtent l="0" t="0" r="0" b="0"/>
-            <wp:docPr id="38" name="Image 38"/>
             <wp:cNvGraphicFramePr>
               <a:graphicFrameLocks xmlns:a="http://schemas.openxmlformats.org/drawingml/2006/main" noChangeAspect="1"/>
             </wp:cNvGraphicFramePr>
@@ -7266,7 +8337,7 @@
                   <pic:spPr>
                     <a:xfrm>
                       <a:off x="0" y="0"/>
-                      <a:ext cx="3734321" cy="190527"/>
+                      <a:ext cx="3315163" cy="181000"/>
                     </a:xfrm>
                     <a:prstGeom prst="rect">
                       <a:avLst/>
@@ -7291,7 +8362,7 @@
         <w:rPr>
           <w:lang w:val="en-US"/>
         </w:rPr>
-        <w:t xml:space="preserve">Stop with </w:t>
+        <w:t xml:space="preserve">restart with </w:t>
       </w:r>
     </w:p>
     <w:p>
@@ -7308,10 +8379,10 @@
           <w:lang w:val="en-US"/>
         </w:rPr>
         <w:drawing>
-          <wp:inline distT="0" distB="0" distL="0" distR="0" wp14:anchorId="30791FEE" wp14:editId="31CABC10">
-            <wp:extent cx="3258005" cy="161948"/>
-            <wp:effectExtent l="0" t="0" r="0" b="9525"/>
-            <wp:docPr id="41" name="Image 41"/>
+          <wp:inline distT="0" distB="0" distL="0" distR="0" wp14:anchorId="25579116" wp14:editId="2B65AC8B">
+            <wp:extent cx="3734321" cy="190527"/>
+            <wp:effectExtent l="0" t="0" r="0" b="0"/>
+            <wp:docPr id="38" name="Image 38"/>
             <wp:cNvGraphicFramePr>
               <a:graphicFrameLocks xmlns:a="http://schemas.openxmlformats.org/drawingml/2006/main" noChangeAspect="1"/>
             </wp:cNvGraphicFramePr>
@@ -7331,7 +8402,7 @@
                   <pic:spPr>
                     <a:xfrm>
                       <a:off x="0" y="0"/>
-                      <a:ext cx="3258005" cy="161948"/>
+                      <a:ext cx="3734321" cy="190527"/>
                     </a:xfrm>
                     <a:prstGeom prst="rect">
                       <a:avLst/>
@@ -7356,7 +8427,7 @@
         <w:rPr>
           <w:lang w:val="en-US"/>
         </w:rPr>
-        <w:t xml:space="preserve">Get log with </w:t>
+        <w:t xml:space="preserve">Stop with </w:t>
       </w:r>
     </w:p>
     <w:p>
@@ -7373,10 +8444,10 @@
           <w:lang w:val="en-US"/>
         </w:rPr>
         <w:drawing>
-          <wp:inline distT="0" distB="0" distL="0" distR="0" wp14:anchorId="72A9B810" wp14:editId="7407401C">
-            <wp:extent cx="3134162" cy="247685"/>
-            <wp:effectExtent l="0" t="0" r="0" b="0"/>
-            <wp:docPr id="39" name="Image 39"/>
+          <wp:inline distT="0" distB="0" distL="0" distR="0" wp14:anchorId="30791FEE" wp14:editId="31CABC10">
+            <wp:extent cx="3258005" cy="161948"/>
+            <wp:effectExtent l="0" t="0" r="0" b="9525"/>
+            <wp:docPr id="41" name="Image 41"/>
             <wp:cNvGraphicFramePr>
               <a:graphicFrameLocks xmlns:a="http://schemas.openxmlformats.org/drawingml/2006/main" noChangeAspect="1"/>
             </wp:cNvGraphicFramePr>
@@ -7396,6 +8467,71 @@
                   <pic:spPr>
                     <a:xfrm>
                       <a:off x="0" y="0"/>
+                      <a:ext cx="3258005" cy="161948"/>
+                    </a:xfrm>
+                    <a:prstGeom prst="rect">
+                      <a:avLst/>
+                    </a:prstGeom>
+                  </pic:spPr>
+                </pic:pic>
+              </a:graphicData>
+            </a:graphic>
+          </wp:inline>
+        </w:drawing>
+      </w:r>
+    </w:p>
+    <w:p>
+      <w:pPr>
+        <w:pStyle w:val="1-Normal"/>
+        <w:jc w:val="left"/>
+        <w:rPr>
+          <w:lang w:val="en-US"/>
+        </w:rPr>
+      </w:pPr>
+      <w:r>
+        <w:rPr>
+          <w:lang w:val="en-US"/>
+        </w:rPr>
+        <w:t xml:space="preserve">Get log with </w:t>
+      </w:r>
+    </w:p>
+    <w:p>
+      <w:pPr>
+        <w:pStyle w:val="1-Normal"/>
+        <w:jc w:val="left"/>
+        <w:rPr>
+          <w:lang w:val="en-US"/>
+        </w:rPr>
+      </w:pPr>
+      <w:r>
+        <w:rPr>
+          <w:noProof/>
+          <w:lang w:val="en-US"/>
+        </w:rPr>
+        <w:drawing>
+          <wp:inline distT="0" distB="0" distL="0" distR="0" wp14:anchorId="72A9B810" wp14:editId="7407401C">
+            <wp:extent cx="3134162" cy="247685"/>
+            <wp:effectExtent l="0" t="0" r="0" b="0"/>
+            <wp:docPr id="39" name="Image 39"/>
+            <wp:cNvGraphicFramePr>
+              <a:graphicFrameLocks xmlns:a="http://schemas.openxmlformats.org/drawingml/2006/main" noChangeAspect="1"/>
+            </wp:cNvGraphicFramePr>
+            <a:graphic xmlns:a="http://schemas.openxmlformats.org/drawingml/2006/main">
+              <a:graphicData uri="http://schemas.openxmlformats.org/drawingml/2006/picture">
+                <pic:pic xmlns:pic="http://schemas.openxmlformats.org/drawingml/2006/picture">
+                  <pic:nvPicPr>
+                    <pic:cNvPr id="1" name=""/>
+                    <pic:cNvPicPr/>
+                  </pic:nvPicPr>
+                  <pic:blipFill>
+                    <a:blip r:embed="rId48"/>
+                    <a:stretch>
+                      <a:fillRect/>
+                    </a:stretch>
+                  </pic:blipFill>
+                  <pic:spPr>
+                    <a:xfrm>
+                      <a:off x="0" y="0"/>
                       <a:ext cx="3134162" cy="247685"/>
                     </a:xfrm>
                     <a:prstGeom prst="rect">
@@ -7420,7 +8556,7 @@
 </file>
 
 <file path=word/numbering.xml><?xml version="1.0" encoding="utf-8"?>
-<w:numbering xmlns:wpc="http://schemas.microsoft.com/office/word/2010/wordprocessingCanvas" xmlns:cx="http://schemas.microsoft.com/office/drawing/2014/chartex" xmlns:cx1="http://schemas.microsoft.com/office/drawing/2015/9/8/chartex" xmlns:cx2="http://schemas.microsoft.com/office/drawing/2015/10/21/chartex" xmlns:cx3="http://schemas.microsoft.com/office/drawing/2016/5/9/chartex" xmlns:cx4="http://schemas.microsoft.com/office/drawing/2016/5/10/chartex" xmlns:cx5="http://schemas.microsoft.com/office/drawing/2016/5/11/chartex" xmlns:cx6="http://schemas.microsoft.com/office/drawing/2016/5/12/chartex" xmlns:cx7="http://schemas.microsoft.com/office/drawing/2016/5/13/chartex" xmlns:cx8="http://schemas.microsoft.com/office/drawing/2016/5/14/chartex" xmlns:mc="http://schemas.openxmlformats.org/markup-compatibility/2006" xmlns:aink="http://schemas.microsoft.com/office/drawing/2016/ink" xmlns:am3d="http://schemas.microsoft.com/office/drawing/2017/model3d" xmlns:o="urn:schemas-microsoft-com:office:office" xmlns:oel="http://schemas.microsoft.com/office/2019/extlst" xmlns:r="http://schemas.openxmlformats.org/officeDocument/2006/relationships" xmlns:m="http://schemas.openxmlformats.org/officeDocument/2006/math" xmlns:v="urn:schemas-microsoft-com:vml" xmlns:wp14="http://schemas.microsoft.com/office/word/2010/wordprocessingDrawing" xmlns:wp="http://schemas.openxmlformats.org/drawingml/2006/wordprocessingDrawing" xmlns:w10="urn:schemas-microsoft-com:office:word" xmlns:w="http://schemas.openxmlformats.org/wordprocessingml/2006/main" xmlns:w14="http://schemas.microsoft.com/office/word/2010/wordml" xmlns:w15="http://schemas.microsoft.com/office/word/2012/wordml" xmlns:w16cex="http://schemas.microsoft.com/office/word/2018/wordml/cex" xmlns:w16cid="http://schemas.microsoft.com/office/word/2016/wordml/cid" xmlns:w16="http://schemas.microsoft.com/office/word/2018/wordml" xmlns:w16sdtdh="http://schemas.microsoft.com/office/word/2020/wordml/sdtdatahash" xmlns:w16se="http://schemas.microsoft.com/office/word/2015/wordml/symex" xmlns:wpg="http://schemas.microsoft.com/office/word/2010/wordprocessingGroup" xmlns:wpi="http://schemas.microsoft.com/office/word/2010/wordprocessingInk" xmlns:wne="http://schemas.microsoft.com/office/word/2006/wordml" xmlns:wps="http://schemas.microsoft.com/office/word/2010/wordprocessingShape" mc:Ignorable="w14 w15 w16se w16cid w16 w16cex w16sdtdh wp14">
+<w:numbering xmlns:wpc="http://schemas.microsoft.com/office/word/2010/wordprocessingCanvas" xmlns:cx="http://schemas.microsoft.com/office/drawing/2014/chartex" xmlns:cx1="http://schemas.microsoft.com/office/drawing/2015/9/8/chartex" xmlns:cx2="http://schemas.microsoft.com/office/drawing/2015/10/21/chartex" xmlns:cx3="http://schemas.microsoft.com/office/drawing/2016/5/9/chartex" xmlns:cx4="http://schemas.microsoft.com/office/drawing/2016/5/10/chartex" xmlns:cx5="http://schemas.microsoft.com/office/drawing/2016/5/11/chartex" xmlns:cx6="http://schemas.microsoft.com/office/drawing/2016/5/12/chartex" xmlns:cx7="http://schemas.microsoft.com/office/drawing/2016/5/13/chartex" xmlns:cx8="http://schemas.microsoft.com/office/drawing/2016/5/14/chartex" xmlns:mc="http://schemas.openxmlformats.org/markup-compatibility/2006" xmlns:aink="http://schemas.microsoft.com/office/drawing/2016/ink" xmlns:am3d="http://schemas.microsoft.com/office/drawing/2017/model3d" xmlns:o="urn:schemas-microsoft-com:office:office" xmlns:oel="http://schemas.microsoft.com/office/2019/extlst" xmlns:r="http://schemas.openxmlformats.org/officeDocument/2006/relationships" xmlns:m="http://schemas.openxmlformats.org/officeDocument/2006/math" xmlns:v="urn:schemas-microsoft-com:vml" xmlns:wp14="http://schemas.microsoft.com/office/word/2010/wordprocessingDrawing" xmlns:wp="http://schemas.openxmlformats.org/drawingml/2006/wordprocessingDrawing" xmlns:w10="urn:schemas-microsoft-com:office:word" xmlns:w="http://schemas.openxmlformats.org/wordprocessingml/2006/main" xmlns:w14="http://schemas.microsoft.com/office/word/2010/wordml" xmlns:w15="http://schemas.microsoft.com/office/word/2012/wordml" xmlns:w16cex="http://schemas.microsoft.com/office/word/2018/wordml/cex" xmlns:w16cid="http://schemas.microsoft.com/office/word/2016/wordml/cid" xmlns:w16="http://schemas.microsoft.com/office/word/2018/wordml" xmlns:w16du="http://schemas.microsoft.com/office/word/2023/wordml/word16du" xmlns:w16sdtdh="http://schemas.microsoft.com/office/word/2020/wordml/sdtdatahash" xmlns:w16se="http://schemas.microsoft.com/office/word/2015/wordml/symex" xmlns:wpg="http://schemas.microsoft.com/office/word/2010/wordprocessingGroup" xmlns:wpi="http://schemas.microsoft.com/office/word/2010/wordprocessingInk" xmlns:wne="http://schemas.microsoft.com/office/word/2006/wordml" xmlns:wps="http://schemas.microsoft.com/office/word/2010/wordprocessingShape" mc:Ignorable="w14 w15 w16se w16cid w16 w16cex w16sdtdh wp14">
   <w:abstractNum w:abstractNumId="0" w15:restartNumberingAfterBreak="0">
     <w:nsid w:val="036206D1"/>
     <w:multiLevelType w:val="hybridMultilevel"/>
@@ -9803,6 +10939,21 @@
 </file>
 
 <file path=customXml/item1.xml><?xml version="1.0" encoding="utf-8"?>
+<p:properties xmlns:p="http://schemas.microsoft.com/office/2006/metadata/properties" xmlns:xsi="http://www.w3.org/2001/XMLSchema-instance" xmlns:pc="http://schemas.microsoft.com/office/infopath/2007/PartnerControls">
+  <documentManagement/>
+</p:properties>
+</file>
+
+<file path=customXml/item2.xml><?xml version="1.0" encoding="utf-8"?>
+<?mso-contentType ?>
+<FormTemplates xmlns="http://schemas.microsoft.com/sharepoint/v3/contenttype/forms">
+  <Display>DocumentLibraryForm</Display>
+  <Edit>DocumentLibraryForm</Edit>
+  <New>DocumentLibraryForm</New>
+</FormTemplates>
+</file>
+
+<file path=customXml/item3.xml><?xml version="1.0" encoding="utf-8"?>
 <ct:contentTypeSchema xmlns:ct="http://schemas.microsoft.com/office/2006/metadata/contentType" xmlns:ma="http://schemas.microsoft.com/office/2006/metadata/properties/metaAttributes" ct:_="" ma:_="" ma:contentTypeName="Document" ma:contentTypeID="0x01010036F030BABA16B64E982DE96A5ACC90B8" ma:contentTypeVersion="12" ma:contentTypeDescription="Create a new document." ma:contentTypeScope="" ma:versionID="4ccd27f2058551be11978a1e075ec5f2">
   <xsd:schema xmlns:xsd="http://www.w3.org/2001/XMLSchema" xmlns:xs="http://www.w3.org/2001/XMLSchema" xmlns:p="http://schemas.microsoft.com/office/2006/metadata/properties" xmlns:ns2="1d3473d5-ec74-4e4f-bfb1-cea91c2cc1d1" xmlns:ns3="75828291-5659-4d09-b66d-ff731c74bc19" targetNamespace="http://schemas.microsoft.com/office/2006/metadata/properties" ma:root="true" ma:fieldsID="aa1cea11bfd86613aa78f24ad8533ed3" ns2:_="" ns3:_="">
     <xsd:import namespace="1d3473d5-ec74-4e4f-bfb1-cea91c2cc1d1"/>
@@ -10019,22 +11170,24 @@
 </ct:contentTypeSchema>
 </file>
 
-<file path=customXml/item2.xml><?xml version="1.0" encoding="utf-8"?>
-<p:properties xmlns:p="http://schemas.microsoft.com/office/2006/metadata/properties" xmlns:xsi="http://www.w3.org/2001/XMLSchema-instance" xmlns:pc="http://schemas.microsoft.com/office/infopath/2007/PartnerControls">
-  <documentManagement/>
-</p:properties>
+<file path=customXml/itemProps1.xml><?xml version="1.0" encoding="utf-8"?>
+<ds:datastoreItem xmlns:ds="http://schemas.openxmlformats.org/officeDocument/2006/customXml" ds:itemID="{991946C0-EE78-44FC-AB37-206CE9D15EC2}">
+  <ds:schemaRefs>
+    <ds:schemaRef ds:uri="http://schemas.microsoft.com/office/2006/metadata/properties"/>
+    <ds:schemaRef ds:uri="http://schemas.microsoft.com/office/infopath/2007/PartnerControls"/>
+  </ds:schemaRefs>
+</ds:datastoreItem>
 </file>
 
-<file path=customXml/item3.xml><?xml version="1.0" encoding="utf-8"?>
-<?mso-contentType ?>
-<FormTemplates xmlns="http://schemas.microsoft.com/sharepoint/v3/contenttype/forms">
-  <Display>DocumentLibraryForm</Display>
-  <Edit>DocumentLibraryForm</Edit>
-  <New>DocumentLibraryForm</New>
-</FormTemplates>
+<file path=customXml/itemProps2.xml><?xml version="1.0" encoding="utf-8"?>
+<ds:datastoreItem xmlns:ds="http://schemas.openxmlformats.org/officeDocument/2006/customXml" ds:itemID="{2A7F26CE-AE20-46C4-8F26-8322D1AB6DED}">
+  <ds:schemaRefs>
+    <ds:schemaRef ds:uri="http://schemas.microsoft.com/sharepoint/v3/contenttype/forms"/>
+  </ds:schemaRefs>
+</ds:datastoreItem>
 </file>
 
-<file path=customXml/itemProps1.xml><?xml version="1.0" encoding="utf-8"?>
+<file path=customXml/itemProps3.xml><?xml version="1.0" encoding="utf-8"?>
 <ds:datastoreItem xmlns:ds="http://schemas.openxmlformats.org/officeDocument/2006/customXml" ds:itemID="{DDBE6238-3150-40AF-93AD-6526A41E85F7}">
   <ds:schemaRefs>
     <ds:schemaRef ds:uri="http://schemas.microsoft.com/office/2006/metadata/contentType"/>
@@ -10051,21 +11204,4 @@
     <ds:schemaRef ds:uri="http://schemas.microsoft.com/internal/obd"/>
   </ds:schemaRefs>
 </ds:datastoreItem>
-</file>
-
-<file path=customXml/itemProps2.xml><?xml version="1.0" encoding="utf-8"?>
-<ds:datastoreItem xmlns:ds="http://schemas.openxmlformats.org/officeDocument/2006/customXml" ds:itemID="{991946C0-EE78-44FC-AB37-206CE9D15EC2}">
-  <ds:schemaRefs>
-    <ds:schemaRef ds:uri="http://schemas.microsoft.com/office/2006/metadata/properties"/>
-    <ds:schemaRef ds:uri="http://schemas.microsoft.com/office/infopath/2007/PartnerControls"/>
-  </ds:schemaRefs>
-</ds:datastoreItem>
-</file>
-
-<file path=customXml/itemProps3.xml><?xml version="1.0" encoding="utf-8"?>
-<ds:datastoreItem xmlns:ds="http://schemas.openxmlformats.org/officeDocument/2006/customXml" ds:itemID="{2A7F26CE-AE20-46C4-8F26-8322D1AB6DED}">
-  <ds:schemaRefs>
-    <ds:schemaRef ds:uri="http://schemas.microsoft.com/sharepoint/v3/contenttype/forms"/>
-  </ds:schemaRefs>
-</ds:datastoreItem>
 </file>
</xml_diff>